<commit_message>
creat the introduction for our project
</commit_message>
<xml_diff>
--- a/المشروع.docx
+++ b/المشروع.docx
@@ -225,19 +225,23 @@
         </mc:AlternateContent>
       </w:r>
       <w:r>
-        <w:t>dfgdsfgsdfsdfsdfsdsdf</w:t>
+        <w:t xml:space="preserve">                                      </w:t>
+      </w:r>
+      <w:r>
+        <w:rPr>
+          <w:rFonts w:hint="cs"/>
+          <w:rtl/>
+        </w:rPr>
+        <w:t xml:space="preserve">                </w:t>
       </w:r>
       <w:bookmarkStart w:id="0" w:name="_GoBack"/>
       <w:bookmarkEnd w:id="0"/>
       <w:r>
-        <w:t xml:space="preserve">                                         </w:t>
-      </w:r>
-      <w:r>
         <w:rPr>
           <w:rFonts w:hint="cs"/>
           <w:rtl/>
         </w:rPr>
-        <w:t xml:space="preserve">                   </w:t>
+        <w:t xml:space="preserve">   </w:t>
       </w:r>
       <w:r>
         <w:rPr>
@@ -6316,7 +6320,7 @@
 </file>
 
 <file path=customXml/itemProps1.xml><?xml version="1.0" encoding="utf-8"?>
-<ds:datastoreItem xmlns:ds="http://schemas.openxmlformats.org/officeDocument/2006/customXml" ds:itemID="{9943DF87-D0D5-4EB6-83CD-5817BFB37058}">
+<ds:datastoreItem xmlns:ds="http://schemas.openxmlformats.org/officeDocument/2006/customXml" ds:itemID="{5CB800E6-A5CB-4CDE-9C5A-B7D2BEF2C955}">
   <ds:schemaRefs>
     <ds:schemaRef ds:uri="http://schemas.openxmlformats.org/officeDocument/2006/bibliography"/>
   </ds:schemaRefs>

</xml_diff>

<commit_message>
adding ch2 and ch4 and sec 3 from ch6
</commit_message>
<xml_diff>
--- a/المشروع.docx
+++ b/المشروع.docx
@@ -169,7 +169,7 @@
     </w:p>
     <w:p>
       <w:pPr>
-        <w:pStyle w:val="NormalWeb"/>
+        <w:pStyle w:val="a4"/>
         <w:spacing w:before="77" w:beforeAutospacing="0" w:after="0" w:afterAutospacing="0"/>
         <w:rPr>
           <w:b/>
@@ -194,7 +194,7 @@
     </w:p>
     <w:p>
       <w:pPr>
-        <w:pStyle w:val="NormalWeb"/>
+        <w:pStyle w:val="a4"/>
         <w:spacing w:before="77" w:beforeAutospacing="0" w:after="0" w:afterAutospacing="0"/>
         <w:rPr>
           <w:rFonts w:asciiTheme="minorHAnsi" w:eastAsiaTheme="minorEastAsia" w:hAnsi="Calibri" w:cs="Andalus"/>
@@ -210,7 +210,7 @@
     </w:p>
     <w:p>
       <w:pPr>
-        <w:pStyle w:val="NormalWeb"/>
+        <w:pStyle w:val="a4"/>
         <w:spacing w:before="77" w:beforeAutospacing="0" w:after="0" w:afterAutospacing="0"/>
         <w:ind w:left="792"/>
         <w:jc w:val="center"/>
@@ -228,7 +228,7 @@
     </w:p>
     <w:p>
       <w:pPr>
-        <w:pStyle w:val="NormalWeb"/>
+        <w:pStyle w:val="a4"/>
         <w:spacing w:before="77" w:beforeAutospacing="0" w:after="0" w:afterAutospacing="0"/>
         <w:rPr>
           <w:rFonts w:asciiTheme="minorHAnsi" w:eastAsiaTheme="minorEastAsia" w:hAnsi="Calibri" w:cstheme="minorBidi"/>
@@ -256,7 +256,7 @@
     </w:p>
     <w:p>
       <w:pPr>
-        <w:pStyle w:val="NormalWeb"/>
+        <w:pStyle w:val="a4"/>
         <w:spacing w:before="77" w:beforeAutospacing="0" w:after="0" w:afterAutospacing="0"/>
         <w:ind w:left="792"/>
         <w:rPr>
@@ -347,7 +347,7 @@
     </w:p>
     <w:p>
       <w:pPr>
-        <w:pStyle w:val="NormalWeb"/>
+        <w:pStyle w:val="a4"/>
         <w:spacing w:before="77" w:beforeAutospacing="0" w:after="0" w:afterAutospacing="0"/>
         <w:ind w:left="792"/>
         <w:jc w:val="center"/>
@@ -365,7 +365,7 @@
     </w:p>
     <w:p>
       <w:pPr>
-        <w:pStyle w:val="NormalWeb"/>
+        <w:pStyle w:val="a4"/>
         <w:spacing w:before="77" w:beforeAutospacing="0" w:after="0" w:afterAutospacing="0"/>
         <w:ind w:left="792"/>
       </w:pPr>
@@ -403,7 +403,7 @@
     </w:p>
     <w:p>
       <w:pPr>
-        <w:pStyle w:val="NormalWeb"/>
+        <w:pStyle w:val="a4"/>
         <w:spacing w:before="77" w:beforeAutospacing="0" w:after="0" w:afterAutospacing="0"/>
         <w:ind w:left="792"/>
         <w:rPr>
@@ -473,7 +473,7 @@
     </w:p>
     <w:p>
       <w:pPr>
-        <w:pStyle w:val="NormalWeb"/>
+        <w:pStyle w:val="a4"/>
         <w:spacing w:before="77" w:beforeAutospacing="0" w:after="0" w:afterAutospacing="0"/>
         <w:ind w:left="792"/>
         <w:jc w:val="center"/>
@@ -491,7 +491,7 @@
     </w:p>
     <w:p>
       <w:pPr>
-        <w:pStyle w:val="NormalWeb"/>
+        <w:pStyle w:val="a4"/>
         <w:spacing w:before="77" w:beforeAutospacing="0" w:after="0" w:afterAutospacing="0"/>
         <w:ind w:left="792"/>
       </w:pPr>
@@ -509,7 +509,7 @@
     </w:p>
     <w:p>
       <w:pPr>
-        <w:pStyle w:val="NormalWeb"/>
+        <w:pStyle w:val="a4"/>
         <w:spacing w:before="77" w:beforeAutospacing="0" w:after="0" w:afterAutospacing="0"/>
         <w:ind w:left="792"/>
         <w:jc w:val="center"/>
@@ -527,7 +527,7 @@
     </w:p>
     <w:p>
       <w:pPr>
-        <w:pStyle w:val="NormalWeb"/>
+        <w:pStyle w:val="a4"/>
         <w:spacing w:before="77" w:beforeAutospacing="0" w:after="0" w:afterAutospacing="0"/>
         <w:ind w:left="792"/>
         <w:jc w:val="center"/>
@@ -535,7 +535,7 @@
     </w:p>
     <w:p>
       <w:pPr>
-        <w:pStyle w:val="NormalWeb"/>
+        <w:pStyle w:val="a4"/>
         <w:spacing w:before="0" w:beforeAutospacing="0" w:after="0" w:afterAutospacing="0"/>
       </w:pPr>
       <w:r>
@@ -613,14 +613,14 @@
     </w:p>
     <w:p>
       <w:pPr>
-        <w:pStyle w:val="NormalWeb"/>
+        <w:pStyle w:val="a4"/>
         <w:spacing w:before="0" w:beforeAutospacing="0" w:after="0" w:afterAutospacing="0"/>
       </w:pPr>
     </w:p>
     <w:p/>
     <w:p>
       <w:pPr>
-        <w:pStyle w:val="NormalWeb"/>
+        <w:pStyle w:val="a4"/>
         <w:spacing w:before="0" w:beforeAutospacing="0" w:after="0" w:afterAutospacing="0"/>
         <w:jc w:val="center"/>
         <w:rPr>
@@ -650,7 +650,7 @@
     </w:p>
     <w:p>
       <w:pPr>
-        <w:pStyle w:val="NormalWeb"/>
+        <w:pStyle w:val="a4"/>
         <w:spacing w:before="0" w:beforeAutospacing="0" w:after="0" w:afterAutospacing="0"/>
         <w:rPr>
           <w:rFonts w:asciiTheme="minorHAnsi" w:eastAsiaTheme="minorEastAsia" w:hAnsi="Calibri" w:cstheme="minorBidi"/>
@@ -666,13 +666,13 @@
     </w:p>
     <w:p>
       <w:pPr>
-        <w:pStyle w:val="NormalWeb"/>
+        <w:pStyle w:val="a4"/>
         <w:spacing w:before="0" w:beforeAutospacing="0" w:after="0" w:afterAutospacing="0"/>
       </w:pPr>
     </w:p>
     <w:tbl>
       <w:tblPr>
-        <w:tblStyle w:val="TableGrid"/>
+        <w:tblStyle w:val="a5"/>
         <w:tblW w:w="9090" w:type="dxa"/>
         <w:tblInd w:w="18" w:type="dxa"/>
         <w:shd w:val="clear" w:color="auto" w:fill="DDD9C3" w:themeFill="background2" w:themeFillShade="E6"/>
@@ -693,7 +693,7 @@
           </w:tcPr>
           <w:p>
             <w:pPr>
-              <w:pStyle w:val="NormalWeb"/>
+              <w:pStyle w:val="a4"/>
               <w:spacing w:before="0" w:beforeAutospacing="0" w:after="0" w:afterAutospacing="0"/>
               <w:rPr>
                 <w:color w:val="403152" w:themeColor="accent4" w:themeShade="80"/>
@@ -727,7 +727,7 @@
           </w:tcPr>
           <w:p>
             <w:pPr>
-              <w:pStyle w:val="NormalWeb"/>
+              <w:pStyle w:val="a4"/>
               <w:spacing w:before="0" w:beforeAutospacing="0" w:after="0" w:afterAutospacing="0"/>
               <w:rPr>
                 <w:color w:val="403152" w:themeColor="accent4" w:themeShade="80"/>
@@ -766,7 +766,7 @@
           </w:tcPr>
           <w:p>
             <w:pPr>
-              <w:pStyle w:val="NormalWeb"/>
+              <w:pStyle w:val="a4"/>
               <w:spacing w:before="0" w:beforeAutospacing="0" w:after="0" w:afterAutospacing="0"/>
               <w:rPr>
                 <w:sz w:val="22"/>
@@ -845,7 +845,7 @@
           </w:tcPr>
           <w:p>
             <w:pPr>
-              <w:pStyle w:val="NormalWeb"/>
+              <w:pStyle w:val="a4"/>
               <w:spacing w:before="0" w:beforeAutospacing="0" w:after="0" w:afterAutospacing="0"/>
               <w:rPr>
                 <w:sz w:val="22"/>
@@ -883,7 +883,7 @@
           </w:tcPr>
           <w:p>
             <w:pPr>
-              <w:pStyle w:val="NormalWeb"/>
+              <w:pStyle w:val="a4"/>
               <w:spacing w:before="0" w:beforeAutospacing="0" w:after="0" w:afterAutospacing="0"/>
               <w:rPr>
                 <w:sz w:val="22"/>
@@ -1230,7 +1230,7 @@
     </w:p>
     <w:p>
       <w:pPr>
-        <w:pStyle w:val="Heading1"/>
+        <w:pStyle w:val="1"/>
         <w:numPr>
           <w:ilvl w:val="0"/>
           <w:numId w:val="0"/>
@@ -1272,37 +1272,56 @@
           <w:sz w:val="28"/>
           <w:szCs w:val="28"/>
         </w:rPr>
-        <w:t xml:space="preserve">among these </w:t>
-      </w:r>
-      <w:proofErr w:type="gramStart"/>
+        <w:t>among these problems :</w:t>
+      </w:r>
       <w:r>
         <w:rPr>
           <w:rFonts w:asciiTheme="majorHAnsi" w:eastAsia="Times New Roman" w:hAnsiTheme="majorHAnsi" w:cs="Arial"/>
           <w:color w:val="1C1E21"/>
           <w:sz w:val="28"/>
           <w:szCs w:val="28"/>
-        </w:rPr>
-        <w:t>problems :</w:t>
-      </w:r>
-      <w:proofErr w:type="gramEnd"/>
+          <w:rtl/>
+        </w:rPr>
+        <w:t xml:space="preserve"> </w:t>
+      </w:r>
       <w:r>
         <w:rPr>
           <w:rFonts w:asciiTheme="majorHAnsi" w:eastAsia="Times New Roman" w:hAnsiTheme="majorHAnsi" w:cs="Arial"/>
           <w:color w:val="1C1E21"/>
           <w:sz w:val="28"/>
           <w:szCs w:val="28"/>
-          <w:rtl/>
-        </w:rPr>
-        <w:t xml:space="preserve"> </w:t>
-      </w:r>
-      <w:r>
+        </w:rPr>
+        <w:t>it wastes a lot of time and effort for both parties, and it’s Inconveniencing for the patients by coming to the hospital to get an appointment.</w:t>
+      </w:r>
+    </w:p>
+    <w:p>
+      <w:pPr>
+        <w:spacing w:before="240" w:line="360" w:lineRule="auto"/>
+        <w:jc w:val="both"/>
         <w:rPr>
           <w:rFonts w:asciiTheme="majorHAnsi" w:eastAsia="Times New Roman" w:hAnsiTheme="majorHAnsi" w:cs="Arial"/>
           <w:color w:val="1C1E21"/>
           <w:sz w:val="28"/>
           <w:szCs w:val="28"/>
         </w:rPr>
-        <w:t>it wastes a lot of time and effort for both parties, and it’s Inconveniencing for the patients by coming to the hospital to get an appointment.</w:t>
+      </w:pPr>
+      <w:r>
+        <w:rPr>
+          <w:rFonts w:asciiTheme="majorHAnsi" w:eastAsia="Times New Roman" w:hAnsiTheme="majorHAnsi" w:cs="Arial"/>
+          <w:color w:val="1C1E21"/>
+          <w:sz w:val="28"/>
+          <w:szCs w:val="28"/>
+        </w:rPr>
+        <w:t>Our s</w:t>
+      </w:r>
+      <w:r>
+        <w:rPr>
+          <w:rFonts w:asciiTheme="majorHAnsi" w:eastAsia="Times New Roman" w:hAnsiTheme="majorHAnsi" w:cs="Arial"/>
+          <w:color w:val="1C1E21"/>
+          <w:sz w:val="28"/>
+          <w:szCs w:val="28"/>
+        </w:rPr>
+        <w:t>ystem will be like an online Medical Management service provider with easy-to-use customizable options, it allows the patient to see the available booking appointments and let him to choose the appropriate appointment for him and pay within a few clicks, and makes it easier for hospitals to deal with patients, and creating reports.</w:t>
       </w:r>
     </w:p>
     <w:p>
@@ -1323,68 +1342,7 @@
           <w:sz w:val="28"/>
           <w:szCs w:val="28"/>
         </w:rPr>
-        <w:t>Our s</w:t>
-      </w:r>
-      <w:r>
-        <w:rPr>
-          <w:rFonts w:asciiTheme="majorHAnsi" w:eastAsia="Times New Roman" w:hAnsiTheme="majorHAnsi" w:cs="Arial"/>
-          <w:color w:val="1C1E21"/>
-          <w:sz w:val="28"/>
-          <w:szCs w:val="28"/>
-        </w:rPr>
-        <w:t>ystem will be like an online Medical Management service provider with easy-to-use customizable options, it allows the patient to see the available booking appointments and let him to choose the appropriate appointment for him and pay within a few clicks, and makes it easier for hospitals to deal with patients, and creating reports.</w:t>
-      </w:r>
-    </w:p>
-    <w:p>
-      <w:pPr>
-        <w:spacing w:before="240" w:line="360" w:lineRule="auto"/>
-        <w:jc w:val="both"/>
-        <w:rPr>
-          <w:rFonts w:asciiTheme="majorHAnsi" w:eastAsia="Times New Roman" w:hAnsiTheme="majorHAnsi" w:cs="Arial"/>
-          <w:color w:val="1C1E21"/>
-          <w:sz w:val="28"/>
-          <w:szCs w:val="28"/>
-        </w:rPr>
-      </w:pPr>
-      <w:r>
-        <w:rPr>
-          <w:rFonts w:asciiTheme="majorHAnsi" w:eastAsia="Times New Roman" w:hAnsiTheme="majorHAnsi" w:cs="Arial"/>
-          <w:color w:val="1C1E21"/>
-          <w:sz w:val="28"/>
-          <w:szCs w:val="28"/>
-        </w:rPr>
-        <w:t xml:space="preserve">The system is accessible from anywhere, it will basically decrease </w:t>
-      </w:r>
-      <w:proofErr w:type="gramStart"/>
-      <w:r>
-        <w:rPr>
-          <w:rFonts w:asciiTheme="majorHAnsi" w:eastAsia="Times New Roman" w:hAnsiTheme="majorHAnsi" w:cs="Arial"/>
-          <w:color w:val="1C1E21"/>
-          <w:sz w:val="28"/>
-          <w:szCs w:val="28"/>
-        </w:rPr>
-        <w:t>the  manual</w:t>
-      </w:r>
-      <w:proofErr w:type="gramEnd"/>
-      <w:r>
-        <w:rPr>
-          <w:rFonts w:asciiTheme="majorHAnsi" w:eastAsia="Times New Roman" w:hAnsiTheme="majorHAnsi" w:cs="Arial"/>
-          <w:color w:val="1C1E21"/>
-          <w:sz w:val="28"/>
-          <w:szCs w:val="28"/>
-        </w:rPr>
-        <w:t xml:space="preserve">  work and effort for both parties, and Providing human resources in hosp</w:t>
-      </w:r>
-      <w:bookmarkStart w:id="1" w:name="_GoBack"/>
-      <w:bookmarkEnd w:id="1"/>
-      <w:r>
-        <w:rPr>
-          <w:rFonts w:asciiTheme="majorHAnsi" w:eastAsia="Times New Roman" w:hAnsiTheme="majorHAnsi" w:cs="Arial"/>
-          <w:color w:val="1C1E21"/>
-          <w:sz w:val="28"/>
-          <w:szCs w:val="28"/>
-        </w:rPr>
-        <w:t>itals by allowing reservations to be handled through the site instead of the employee, and improve  the  quality of  maintaining  records.</w:t>
+        <w:t>The system is accessible from anywhere, it will basically decrease the  manual  work and effort for both parties, and Providing human resources in hospitals by allowing reservations to be handled through the site instead of the employee, and improve  the  quality of  maintaining  records.</w:t>
       </w:r>
     </w:p>
     <w:p/>
@@ -1434,7 +1392,7 @@
       <w:sdtContent>
         <w:p>
           <w:pPr>
-            <w:pStyle w:val="TOCHeading"/>
+            <w:pStyle w:val="a9"/>
             <w:rPr>
               <w:sz w:val="34"/>
               <w:szCs w:val="34"/>
@@ -1445,28 +1403,12 @@
               <w:sz w:val="34"/>
               <w:szCs w:val="34"/>
             </w:rPr>
-            <w:t xml:space="preserve">Table </w:t>
-          </w:r>
-          <w:proofErr w:type="gramStart"/>
-          <w:r>
-            <w:rPr>
-              <w:sz w:val="34"/>
-              <w:szCs w:val="34"/>
-            </w:rPr>
-            <w:t>Of</w:t>
-          </w:r>
-          <w:proofErr w:type="gramEnd"/>
-          <w:r>
-            <w:rPr>
-              <w:sz w:val="34"/>
-              <w:szCs w:val="34"/>
-            </w:rPr>
-            <w:t xml:space="preserve"> Contents</w:t>
+            <w:t>Table Of Contents</w:t>
           </w:r>
         </w:p>
         <w:p>
           <w:pPr>
-            <w:pStyle w:val="TOC1"/>
+            <w:pStyle w:val="10"/>
             <w:tabs>
               <w:tab w:val="right" w:leader="dot" w:pos="9350"/>
             </w:tabs>
@@ -1544,7 +1486,7 @@
         </w:p>
         <w:p>
           <w:pPr>
-            <w:pStyle w:val="TOC1"/>
+            <w:pStyle w:val="10"/>
             <w:tabs>
               <w:tab w:val="left" w:pos="440"/>
               <w:tab w:val="right" w:leader="dot" w:pos="9350"/>
@@ -1628,7 +1570,7 @@
         </w:p>
         <w:p>
           <w:pPr>
-            <w:pStyle w:val="TOC2"/>
+            <w:pStyle w:val="20"/>
             <w:tabs>
               <w:tab w:val="left" w:pos="880"/>
               <w:tab w:val="right" w:leader="dot" w:pos="9350"/>
@@ -1712,7 +1654,7 @@
         </w:p>
         <w:p>
           <w:pPr>
-            <w:pStyle w:val="TOC2"/>
+            <w:pStyle w:val="20"/>
             <w:tabs>
               <w:tab w:val="left" w:pos="880"/>
               <w:tab w:val="right" w:leader="dot" w:pos="9350"/>
@@ -1797,7 +1739,7 @@
         </w:p>
         <w:p>
           <w:pPr>
-            <w:pStyle w:val="TOC2"/>
+            <w:pStyle w:val="20"/>
             <w:tabs>
               <w:tab w:val="left" w:pos="880"/>
               <w:tab w:val="right" w:leader="dot" w:pos="9350"/>
@@ -1883,7 +1825,7 @@
         </w:p>
         <w:p>
           <w:pPr>
-            <w:pStyle w:val="TOC2"/>
+            <w:pStyle w:val="20"/>
             <w:tabs>
               <w:tab w:val="left" w:pos="880"/>
               <w:tab w:val="right" w:leader="dot" w:pos="9350"/>
@@ -1968,7 +1910,7 @@
         </w:p>
         <w:p>
           <w:pPr>
-            <w:pStyle w:val="TOC1"/>
+            <w:pStyle w:val="10"/>
             <w:tabs>
               <w:tab w:val="left" w:pos="440"/>
               <w:tab w:val="right" w:leader="dot" w:pos="9350"/>
@@ -2055,7 +1997,7 @@
         </w:p>
         <w:p>
           <w:pPr>
-            <w:pStyle w:val="TOC1"/>
+            <w:pStyle w:val="10"/>
             <w:tabs>
               <w:tab w:val="left" w:pos="440"/>
               <w:tab w:val="right" w:leader="dot" w:pos="9350"/>
@@ -2142,7 +2084,7 @@
         </w:p>
         <w:p>
           <w:pPr>
-            <w:pStyle w:val="TOC2"/>
+            <w:pStyle w:val="20"/>
             <w:tabs>
               <w:tab w:val="left" w:pos="880"/>
               <w:tab w:val="right" w:leader="dot" w:pos="9350"/>
@@ -2227,7 +2169,7 @@
         </w:p>
         <w:p>
           <w:pPr>
-            <w:pStyle w:val="TOC2"/>
+            <w:pStyle w:val="20"/>
             <w:tabs>
               <w:tab w:val="left" w:pos="880"/>
               <w:tab w:val="right" w:leader="dot" w:pos="9350"/>
@@ -2314,7 +2256,7 @@
         </w:p>
         <w:p>
           <w:pPr>
-            <w:pStyle w:val="TOC1"/>
+            <w:pStyle w:val="10"/>
             <w:tabs>
               <w:tab w:val="left" w:pos="440"/>
               <w:tab w:val="right" w:leader="dot" w:pos="9350"/>
@@ -2401,7 +2343,7 @@
         </w:p>
         <w:p>
           <w:pPr>
-            <w:pStyle w:val="TOC2"/>
+            <w:pStyle w:val="20"/>
             <w:tabs>
               <w:tab w:val="left" w:pos="880"/>
               <w:tab w:val="right" w:leader="dot" w:pos="9350"/>
@@ -2486,7 +2428,7 @@
         </w:p>
         <w:p>
           <w:pPr>
-            <w:pStyle w:val="TOC2"/>
+            <w:pStyle w:val="20"/>
             <w:tabs>
               <w:tab w:val="left" w:pos="880"/>
               <w:tab w:val="right" w:leader="dot" w:pos="9350"/>
@@ -2573,7 +2515,7 @@
         </w:p>
         <w:p>
           <w:pPr>
-            <w:pStyle w:val="TOC1"/>
+            <w:pStyle w:val="10"/>
             <w:tabs>
               <w:tab w:val="left" w:pos="440"/>
               <w:tab w:val="right" w:leader="dot" w:pos="9350"/>
@@ -2660,7 +2602,7 @@
         </w:p>
         <w:p>
           <w:pPr>
-            <w:pStyle w:val="TOC2"/>
+            <w:pStyle w:val="20"/>
             <w:tabs>
               <w:tab w:val="left" w:pos="880"/>
               <w:tab w:val="right" w:leader="dot" w:pos="9350"/>
@@ -2745,7 +2687,7 @@
         </w:p>
         <w:p>
           <w:pPr>
-            <w:pStyle w:val="TOC2"/>
+            <w:pStyle w:val="20"/>
             <w:tabs>
               <w:tab w:val="left" w:pos="880"/>
               <w:tab w:val="right" w:leader="dot" w:pos="9350"/>
@@ -2832,7 +2774,7 @@
         </w:p>
         <w:p>
           <w:pPr>
-            <w:pStyle w:val="TOC1"/>
+            <w:pStyle w:val="10"/>
             <w:tabs>
               <w:tab w:val="left" w:pos="440"/>
               <w:tab w:val="right" w:leader="dot" w:pos="9350"/>
@@ -2919,7 +2861,7 @@
         </w:p>
         <w:p>
           <w:pPr>
-            <w:pStyle w:val="TOC2"/>
+            <w:pStyle w:val="20"/>
             <w:tabs>
               <w:tab w:val="left" w:pos="880"/>
               <w:tab w:val="right" w:leader="dot" w:pos="9350"/>
@@ -3004,7 +2946,7 @@
         </w:p>
         <w:p>
           <w:pPr>
-            <w:pStyle w:val="TOC2"/>
+            <w:pStyle w:val="20"/>
             <w:tabs>
               <w:tab w:val="left" w:pos="880"/>
               <w:tab w:val="right" w:leader="dot" w:pos="9350"/>
@@ -3089,7 +3031,7 @@
         </w:p>
         <w:p>
           <w:pPr>
-            <w:pStyle w:val="TOC2"/>
+            <w:pStyle w:val="20"/>
             <w:tabs>
               <w:tab w:val="left" w:pos="880"/>
               <w:tab w:val="right" w:leader="dot" w:pos="9350"/>
@@ -3174,7 +3116,7 @@
         </w:p>
         <w:p>
           <w:pPr>
-            <w:pStyle w:val="TOC2"/>
+            <w:pStyle w:val="20"/>
             <w:tabs>
               <w:tab w:val="left" w:pos="880"/>
               <w:tab w:val="right" w:leader="dot" w:pos="9350"/>
@@ -3261,7 +3203,7 @@
         </w:p>
         <w:p>
           <w:pPr>
-            <w:pStyle w:val="TOC1"/>
+            <w:pStyle w:val="10"/>
             <w:tabs>
               <w:tab w:val="left" w:pos="440"/>
               <w:tab w:val="right" w:leader="dot" w:pos="9350"/>
@@ -3347,7 +3289,7 @@
         </w:p>
         <w:p>
           <w:pPr>
-            <w:pStyle w:val="TOC1"/>
+            <w:pStyle w:val="10"/>
             <w:tabs>
               <w:tab w:val="left" w:pos="440"/>
               <w:tab w:val="right" w:leader="dot" w:pos="9350"/>
@@ -3434,7 +3376,7 @@
         </w:p>
         <w:p>
           <w:pPr>
-            <w:pStyle w:val="TOC1"/>
+            <w:pStyle w:val="10"/>
             <w:tabs>
               <w:tab w:val="left" w:pos="440"/>
               <w:tab w:val="right" w:leader="dot" w:pos="9350"/>
@@ -3521,7 +3463,7 @@
         </w:p>
         <w:p>
           <w:pPr>
-            <w:pStyle w:val="TOC1"/>
+            <w:pStyle w:val="10"/>
             <w:tabs>
               <w:tab w:val="left" w:pos="660"/>
               <w:tab w:val="right" w:leader="dot" w:pos="9350"/>
@@ -3624,7 +3566,7 @@
     </w:sdt>
     <w:p>
       <w:pPr>
-        <w:pStyle w:val="NormalWeb"/>
+        <w:pStyle w:val="a4"/>
         <w:spacing w:before="0" w:beforeAutospacing="0" w:after="0" w:afterAutospacing="0"/>
         <w:rPr>
           <w:b/>
@@ -3636,7 +3578,7 @@
     </w:p>
     <w:p>
       <w:pPr>
-        <w:pStyle w:val="NormalWeb"/>
+        <w:pStyle w:val="a4"/>
         <w:spacing w:before="0" w:beforeAutospacing="0" w:after="0" w:afterAutospacing="0"/>
         <w:rPr>
           <w:b/>
@@ -3648,9 +3590,9 @@
     </w:p>
     <w:p>
       <w:pPr>
-        <w:pStyle w:val="Heading1"/>
-      </w:pPr>
-      <w:bookmarkStart w:id="2" w:name="_Toc163480471"/>
+        <w:pStyle w:val="1"/>
+      </w:pPr>
+      <w:bookmarkStart w:id="1" w:name="_Toc163480471"/>
       <w:r>
         <w:rPr>
           <w:rFonts w:hint="eastAsia"/>
@@ -3658,21 +3600,21 @@
         <w:lastRenderedPageBreak/>
         <w:t>CHAPTER 1: INTRODUCTION</w:t>
       </w:r>
+      <w:bookmarkEnd w:id="1"/>
+    </w:p>
+    <w:p>
+      <w:pPr>
+        <w:pStyle w:val="2"/>
+      </w:pPr>
+      <w:bookmarkStart w:id="2" w:name="_Toc163480472"/>
+      <w:r>
+        <w:t>Project Overview &amp; Background</w:t>
+      </w:r>
       <w:bookmarkEnd w:id="2"/>
     </w:p>
     <w:p>
       <w:pPr>
-        <w:pStyle w:val="Heading2"/>
-      </w:pPr>
-      <w:bookmarkStart w:id="3" w:name="_Toc163480472"/>
-      <w:r>
-        <w:t>Project Overview &amp; Background</w:t>
-      </w:r>
-      <w:bookmarkEnd w:id="3"/>
-    </w:p>
-    <w:p>
-      <w:pPr>
-        <w:pStyle w:val="NormalWeb"/>
+        <w:pStyle w:val="a4"/>
         <w:numPr>
           <w:ilvl w:val="0"/>
           <w:numId w:val="2"/>
@@ -3711,7 +3653,7 @@
     </w:p>
     <w:p>
       <w:pPr>
-        <w:pStyle w:val="NormalWeb"/>
+        <w:pStyle w:val="a4"/>
         <w:numPr>
           <w:ilvl w:val="0"/>
           <w:numId w:val="2"/>
@@ -3763,7 +3705,7 @@
     </w:p>
     <w:p>
       <w:pPr>
-        <w:pStyle w:val="NormalWeb"/>
+        <w:pStyle w:val="a4"/>
         <w:numPr>
           <w:ilvl w:val="0"/>
           <w:numId w:val="3"/>
@@ -3792,7 +3734,7 @@
     </w:p>
     <w:p>
       <w:pPr>
-        <w:pStyle w:val="NormalWeb"/>
+        <w:pStyle w:val="a4"/>
         <w:numPr>
           <w:ilvl w:val="0"/>
           <w:numId w:val="3"/>
@@ -3842,7 +3784,7 @@
     </w:p>
     <w:p>
       <w:pPr>
-        <w:pStyle w:val="NormalWeb"/>
+        <w:pStyle w:val="a4"/>
         <w:numPr>
           <w:ilvl w:val="0"/>
           <w:numId w:val="3"/>
@@ -3871,7 +3813,7 @@
     </w:p>
     <w:p>
       <w:pPr>
-        <w:pStyle w:val="NormalWeb"/>
+        <w:pStyle w:val="a4"/>
         <w:spacing w:before="0" w:beforeAutospacing="0" w:after="0" w:afterAutospacing="0" w:line="360" w:lineRule="auto"/>
         <w:rPr>
           <w:rFonts w:ascii="Calibri" w:eastAsia="+mn-ea" w:hAnsi="Calibri" w:cs="+mn-cs"/>
@@ -3918,20 +3860,20 @@
     </w:p>
     <w:p>
       <w:pPr>
-        <w:pStyle w:val="Heading2"/>
+        <w:pStyle w:val="2"/>
         <w:rPr>
           <w:rtl/>
         </w:rPr>
       </w:pPr>
-      <w:bookmarkStart w:id="4" w:name="_Toc163480473"/>
+      <w:bookmarkStart w:id="3" w:name="_Toc163480473"/>
       <w:r>
         <w:t>Problem Domain</w:t>
       </w:r>
-      <w:bookmarkEnd w:id="4"/>
-    </w:p>
-    <w:p>
-      <w:pPr>
-        <w:pStyle w:val="NormalWeb"/>
+      <w:bookmarkEnd w:id="3"/>
+    </w:p>
+    <w:p>
+      <w:pPr>
+        <w:pStyle w:val="a4"/>
         <w:spacing w:before="0" w:beforeAutospacing="0" w:after="0" w:afterAutospacing="0" w:line="360" w:lineRule="auto"/>
         <w:jc w:val="both"/>
         <w:rPr>
@@ -3952,7 +3894,7 @@
     </w:p>
     <w:p>
       <w:pPr>
-        <w:pStyle w:val="NormalWeb"/>
+        <w:pStyle w:val="a4"/>
         <w:numPr>
           <w:ilvl w:val="0"/>
           <w:numId w:val="2"/>
@@ -3984,7 +3926,7 @@
     </w:p>
     <w:p>
       <w:pPr>
-        <w:pStyle w:val="NormalWeb"/>
+        <w:pStyle w:val="a4"/>
         <w:numPr>
           <w:ilvl w:val="0"/>
           <w:numId w:val="2"/>
@@ -4016,7 +3958,7 @@
     </w:p>
     <w:p>
       <w:pPr>
-        <w:pStyle w:val="NormalWeb"/>
+        <w:pStyle w:val="a4"/>
         <w:numPr>
           <w:ilvl w:val="0"/>
           <w:numId w:val="2"/>
@@ -4048,7 +3990,7 @@
     </w:p>
     <w:p>
       <w:pPr>
-        <w:pStyle w:val="NormalWeb"/>
+        <w:pStyle w:val="a4"/>
         <w:numPr>
           <w:ilvl w:val="0"/>
           <w:numId w:val="2"/>
@@ -4080,27 +4022,27 @@
     </w:p>
     <w:p>
       <w:pPr>
-        <w:pStyle w:val="Heading2"/>
+        <w:pStyle w:val="2"/>
         <w:rPr>
           <w:rtl/>
         </w:rPr>
       </w:pPr>
-      <w:bookmarkStart w:id="5" w:name="_Toc163480474"/>
+      <w:bookmarkStart w:id="4" w:name="_Toc163480474"/>
       <w:r>
         <w:lastRenderedPageBreak/>
         <w:t>Project Objectives</w:t>
       </w:r>
-      <w:bookmarkEnd w:id="5"/>
-    </w:p>
-    <w:p>
-      <w:pPr>
-        <w:pStyle w:val="NormalWeb"/>
+      <w:bookmarkEnd w:id="4"/>
+    </w:p>
+    <w:p>
+      <w:pPr>
+        <w:pStyle w:val="a4"/>
         <w:spacing w:before="0" w:beforeAutospacing="0" w:after="0" w:afterAutospacing="0"/>
       </w:pPr>
     </w:p>
     <w:p>
       <w:pPr>
-        <w:pStyle w:val="NormalWeb"/>
+        <w:pStyle w:val="a4"/>
         <w:spacing w:before="0" w:beforeAutospacing="0" w:after="0" w:afterAutospacing="0" w:line="360" w:lineRule="auto"/>
         <w:jc w:val="both"/>
         <w:rPr>
@@ -4121,7 +4063,7 @@
     </w:p>
     <w:p>
       <w:pPr>
-        <w:pStyle w:val="NormalWeb"/>
+        <w:pStyle w:val="a4"/>
         <w:spacing w:before="0" w:beforeAutospacing="0" w:after="0" w:afterAutospacing="0" w:line="360" w:lineRule="auto"/>
         <w:jc w:val="both"/>
         <w:rPr>
@@ -4146,7 +4088,7 @@
     </w:p>
     <w:p>
       <w:pPr>
-        <w:pStyle w:val="NormalWeb"/>
+        <w:pStyle w:val="a4"/>
         <w:spacing w:before="0" w:beforeAutospacing="0" w:after="0" w:afterAutospacing="0" w:line="360" w:lineRule="auto"/>
         <w:jc w:val="both"/>
         <w:rPr>
@@ -4168,7 +4110,7 @@
     </w:p>
     <w:p>
       <w:pPr>
-        <w:pStyle w:val="NormalWeb"/>
+        <w:pStyle w:val="a4"/>
         <w:spacing w:before="0" w:beforeAutospacing="0" w:after="0" w:afterAutospacing="0" w:line="360" w:lineRule="auto"/>
         <w:jc w:val="both"/>
         <w:rPr>
@@ -4204,7 +4146,7 @@
     </w:p>
     <w:p>
       <w:pPr>
-        <w:pStyle w:val="NormalWeb"/>
+        <w:pStyle w:val="a4"/>
         <w:spacing w:before="0" w:beforeAutospacing="0" w:after="0" w:afterAutospacing="0"/>
         <w:rPr>
           <w:rFonts w:ascii="Calibri" w:eastAsia="+mn-ea" w:hAnsi="Calibri" w:cs="Arial"/>
@@ -4218,7 +4160,7 @@
     </w:p>
     <w:p>
       <w:pPr>
-        <w:pStyle w:val="NormalWeb"/>
+        <w:pStyle w:val="a4"/>
         <w:spacing w:before="0" w:beforeAutospacing="0" w:after="0" w:afterAutospacing="0" w:line="360" w:lineRule="auto"/>
         <w:jc w:val="both"/>
         <w:rPr>
@@ -4253,7 +4195,7 @@
     </w:p>
     <w:p>
       <w:pPr>
-        <w:pStyle w:val="NormalWeb"/>
+        <w:pStyle w:val="a4"/>
         <w:spacing w:before="0" w:beforeAutospacing="0" w:after="0" w:afterAutospacing="0" w:line="360" w:lineRule="auto"/>
         <w:jc w:val="both"/>
         <w:rPr>
@@ -4278,7 +4220,7 @@
     </w:p>
     <w:p>
       <w:pPr>
-        <w:pStyle w:val="NormalWeb"/>
+        <w:pStyle w:val="a4"/>
         <w:spacing w:before="0" w:beforeAutospacing="0" w:after="0" w:afterAutospacing="0" w:line="360" w:lineRule="auto"/>
         <w:jc w:val="both"/>
         <w:rPr>
@@ -4289,7 +4231,7 @@
     </w:p>
     <w:p>
       <w:pPr>
-        <w:pStyle w:val="NormalWeb"/>
+        <w:pStyle w:val="a4"/>
         <w:spacing w:before="0" w:beforeAutospacing="0" w:after="0" w:afterAutospacing="0" w:line="360" w:lineRule="auto"/>
         <w:jc w:val="both"/>
         <w:rPr>
@@ -4324,7 +4266,7 @@
     </w:p>
     <w:p>
       <w:pPr>
-        <w:pStyle w:val="NormalWeb"/>
+        <w:pStyle w:val="a4"/>
         <w:spacing w:before="0" w:beforeAutospacing="0" w:after="0" w:afterAutospacing="0" w:line="360" w:lineRule="auto"/>
         <w:jc w:val="both"/>
         <w:rPr>
@@ -4349,7 +4291,7 @@
     </w:p>
     <w:p>
       <w:pPr>
-        <w:pStyle w:val="NormalWeb"/>
+        <w:pStyle w:val="a4"/>
         <w:spacing w:before="0" w:beforeAutospacing="0" w:after="0" w:afterAutospacing="0" w:line="360" w:lineRule="auto"/>
         <w:jc w:val="both"/>
         <w:rPr>
@@ -4360,7 +4302,7 @@
     </w:p>
     <w:p>
       <w:pPr>
-        <w:pStyle w:val="NormalWeb"/>
+        <w:pStyle w:val="a4"/>
         <w:spacing w:before="0" w:beforeAutospacing="0" w:after="0" w:afterAutospacing="0" w:line="360" w:lineRule="auto"/>
         <w:jc w:val="both"/>
         <w:rPr>
@@ -4371,7 +4313,7 @@
     </w:p>
     <w:p>
       <w:pPr>
-        <w:pStyle w:val="NormalWeb"/>
+        <w:pStyle w:val="a4"/>
         <w:spacing w:before="0" w:beforeAutospacing="0" w:after="0" w:afterAutospacing="0" w:line="360" w:lineRule="auto"/>
         <w:jc w:val="both"/>
         <w:rPr>
@@ -4406,7 +4348,7 @@
     </w:p>
     <w:p>
       <w:pPr>
-        <w:pStyle w:val="NormalWeb"/>
+        <w:pStyle w:val="a4"/>
         <w:spacing w:before="0" w:beforeAutospacing="0" w:after="0" w:afterAutospacing="0" w:line="360" w:lineRule="auto"/>
         <w:jc w:val="both"/>
         <w:rPr>
@@ -4426,9 +4368,19 @@
           <w:sz w:val="28"/>
           <w:szCs w:val="28"/>
         </w:rPr>
-        <w:t xml:space="preserve">Automation ensures data accuracy during the booking request submission process. </w:t>
-      </w:r>
-      <w:proofErr w:type="gramStart"/>
+        <w:t>Automation ensures data accuracy during the booking request submission process. in general We propose an online appointment booking system, the main advantage of our system is that it is highly Simplifies the booking process for both the customer and the hospital administration.</w:t>
+      </w:r>
+    </w:p>
+    <w:p>
+      <w:pPr>
+        <w:pStyle w:val="a4"/>
+        <w:spacing w:before="0" w:beforeAutospacing="0" w:after="0" w:afterAutospacing="0" w:line="360" w:lineRule="auto"/>
+        <w:jc w:val="both"/>
+        <w:rPr>
+          <w:sz w:val="28"/>
+          <w:szCs w:val="28"/>
+        </w:rPr>
+      </w:pPr>
       <w:r>
         <w:rPr>
           <w:rFonts w:ascii="Calibri" w:eastAsia="+mn-ea" w:hAnsi="Calibri" w:cs="+mn-cs"/>
@@ -4437,9 +4389,9 @@
           <w:sz w:val="28"/>
           <w:szCs w:val="28"/>
         </w:rPr>
-        <w:t>in</w:t>
-      </w:r>
-      <w:proofErr w:type="gramEnd"/>
+        <w:t xml:space="preserve">The project will improve the management of medical appointments and increase their efficiency and accuracy. because This system will reduce all manual work by replacing the traditional system </w:t>
+      </w:r>
+      <w:proofErr w:type="spellStart"/>
       <w:r>
         <w:rPr>
           <w:rFonts w:ascii="Calibri" w:eastAsia="+mn-ea" w:hAnsi="Calibri" w:cs="+mn-cs"/>
@@ -4448,19 +4400,9 @@
           <w:sz w:val="28"/>
           <w:szCs w:val="28"/>
         </w:rPr>
-        <w:t xml:space="preserve"> general We propose an online appointment booking system, the main advantage of our system is that it is highly Simplifies the booking process for both the customer and the hospital administration.</w:t>
-      </w:r>
-    </w:p>
-    <w:p>
-      <w:pPr>
-        <w:pStyle w:val="NormalWeb"/>
-        <w:spacing w:before="0" w:beforeAutospacing="0" w:after="0" w:afterAutospacing="0" w:line="360" w:lineRule="auto"/>
-        <w:jc w:val="both"/>
-        <w:rPr>
-          <w:sz w:val="28"/>
-          <w:szCs w:val="28"/>
-        </w:rPr>
-      </w:pPr>
+        <w:t>System</w:t>
+      </w:r>
+      <w:proofErr w:type="spellEnd"/>
       <w:r>
         <w:rPr>
           <w:rFonts w:ascii="Calibri" w:eastAsia="+mn-ea" w:hAnsi="Calibri" w:cs="+mn-cs"/>
@@ -4469,56 +4411,12 @@
           <w:sz w:val="28"/>
           <w:szCs w:val="28"/>
         </w:rPr>
-        <w:t xml:space="preserve">The project will improve the management of medical appointments and increase their efficiency and accuracy. </w:t>
-      </w:r>
-      <w:proofErr w:type="gramStart"/>
-      <w:r>
-        <w:rPr>
-          <w:rFonts w:ascii="Calibri" w:eastAsia="+mn-ea" w:hAnsi="Calibri" w:cs="+mn-cs"/>
-          <w:color w:val="000000"/>
-          <w:kern w:val="24"/>
-          <w:sz w:val="28"/>
-          <w:szCs w:val="28"/>
-        </w:rPr>
-        <w:t>because</w:t>
-      </w:r>
-      <w:proofErr w:type="gramEnd"/>
-      <w:r>
-        <w:rPr>
-          <w:rFonts w:ascii="Calibri" w:eastAsia="+mn-ea" w:hAnsi="Calibri" w:cs="+mn-cs"/>
-          <w:color w:val="000000"/>
-          <w:kern w:val="24"/>
-          <w:sz w:val="28"/>
-          <w:szCs w:val="28"/>
-        </w:rPr>
-        <w:t xml:space="preserve"> This system will reduce all manual work by replacing the traditional system </w:t>
-      </w:r>
-      <w:proofErr w:type="spellStart"/>
-      <w:r>
-        <w:rPr>
-          <w:rFonts w:ascii="Calibri" w:eastAsia="+mn-ea" w:hAnsi="Calibri" w:cs="+mn-cs"/>
-          <w:color w:val="000000"/>
-          <w:kern w:val="24"/>
-          <w:sz w:val="28"/>
-          <w:szCs w:val="28"/>
-        </w:rPr>
-        <w:t>System</w:t>
-      </w:r>
-      <w:proofErr w:type="spellEnd"/>
-      <w:r>
-        <w:rPr>
-          <w:rFonts w:ascii="Calibri" w:eastAsia="+mn-ea" w:hAnsi="Calibri" w:cs="+mn-cs"/>
-          <w:color w:val="000000"/>
-          <w:kern w:val="24"/>
-          <w:sz w:val="28"/>
-          <w:szCs w:val="28"/>
-        </w:rPr>
         <w:t xml:space="preserve"> in a computer system. It will eliminate manual work such as the employee entering patient data and booking an appointment for him.</w:t>
       </w:r>
     </w:p>
     <w:p>
       <w:pPr>
-        <w:pStyle w:val="NormalWeb"/>
+        <w:pStyle w:val="a4"/>
         <w:spacing w:before="0" w:beforeAutospacing="0" w:after="0" w:afterAutospacing="0"/>
         <w:rPr>
           <w:b/>
@@ -4531,20 +4429,20 @@
     </w:p>
     <w:p>
       <w:pPr>
-        <w:pStyle w:val="Heading2"/>
+        <w:pStyle w:val="2"/>
         <w:rPr>
           <w:rtl/>
         </w:rPr>
       </w:pPr>
-      <w:bookmarkStart w:id="6" w:name="_Toc163480475"/>
+      <w:bookmarkStart w:id="5" w:name="_Toc163480475"/>
       <w:r>
         <w:t>Project Scope</w:t>
       </w:r>
-      <w:bookmarkEnd w:id="6"/>
-    </w:p>
-    <w:p>
-      <w:pPr>
-        <w:pStyle w:val="NormalWeb"/>
+      <w:bookmarkEnd w:id="5"/>
+    </w:p>
+    <w:p>
+      <w:pPr>
+        <w:pStyle w:val="a4"/>
         <w:spacing w:before="240" w:beforeAutospacing="0" w:after="0" w:afterAutospacing="0" w:line="360" w:lineRule="auto"/>
         <w:jc w:val="both"/>
         <w:rPr>
@@ -4591,7 +4489,7 @@
     </w:p>
     <w:p>
       <w:pPr>
-        <w:pStyle w:val="NormalWeb"/>
+        <w:pStyle w:val="a4"/>
         <w:spacing w:before="240" w:beforeAutospacing="0" w:after="0" w:afterAutospacing="0" w:line="360" w:lineRule="auto"/>
         <w:jc w:val="both"/>
         <w:rPr>
@@ -4612,7 +4510,7 @@
     </w:p>
     <w:p>
       <w:pPr>
-        <w:pStyle w:val="NormalWeb"/>
+        <w:pStyle w:val="a4"/>
         <w:spacing w:before="0" w:beforeAutospacing="0" w:after="0" w:afterAutospacing="0"/>
         <w:rPr>
           <w:b/>
@@ -4624,7 +4522,7 @@
     </w:p>
     <w:p>
       <w:pPr>
-        <w:pStyle w:val="NormalWeb"/>
+        <w:pStyle w:val="a4"/>
         <w:spacing w:before="0" w:beforeAutospacing="0" w:after="0" w:afterAutospacing="0"/>
         <w:rPr>
           <w:b/>
@@ -4636,7 +4534,7 @@
     </w:p>
     <w:p>
       <w:pPr>
-        <w:pStyle w:val="NormalWeb"/>
+        <w:pStyle w:val="a4"/>
         <w:spacing w:before="0" w:beforeAutospacing="0" w:after="0" w:afterAutospacing="0"/>
         <w:rPr>
           <w:b/>
@@ -4648,7 +4546,7 @@
     </w:p>
     <w:p>
       <w:pPr>
-        <w:pStyle w:val="NormalWeb"/>
+        <w:pStyle w:val="a4"/>
         <w:spacing w:before="0" w:beforeAutospacing="0" w:after="0" w:afterAutospacing="0"/>
         <w:rPr>
           <w:b/>
@@ -4660,7 +4558,7 @@
     </w:p>
     <w:p>
       <w:pPr>
-        <w:pStyle w:val="NormalWeb"/>
+        <w:pStyle w:val="a4"/>
         <w:spacing w:before="0" w:beforeAutospacing="0" w:after="0" w:afterAutospacing="0"/>
         <w:rPr>
           <w:b/>
@@ -4672,15 +4570,262 @@
     </w:p>
     <w:p>
       <w:pPr>
-        <w:pStyle w:val="NormalWeb"/>
+        <w:pStyle w:val="1"/>
+        <w:rPr>
+          <w:rFonts w:hint="cs"/>
+          <w:rtl/>
+        </w:rPr>
+      </w:pPr>
+      <w:r>
+        <w:rPr>
+          <w:rFonts w:hint="eastAsia"/>
+        </w:rPr>
+        <w:lastRenderedPageBreak/>
+        <w:t xml:space="preserve">CHAPTER </w:t>
+      </w:r>
+      <w:r>
+        <w:rPr>
+          <w:rFonts w:hint="cs"/>
+          <w:rtl/>
+        </w:rPr>
+        <w:t>2</w:t>
+      </w:r>
+      <w:r>
+        <w:rPr>
+          <w:rFonts w:hint="eastAsia"/>
+        </w:rPr>
+        <w:t xml:space="preserve">: </w:t>
+      </w:r>
+      <w:r>
+        <w:t>REQUIREMENTS GATHERING APPROACH</w:t>
+      </w:r>
+    </w:p>
+    <w:p>
+      <w:pPr>
+        <w:rPr>
+          <w:rFonts w:hint="cs"/>
+          <w:rtl/>
+        </w:rPr>
+      </w:pPr>
+    </w:p>
+    <w:p>
+      <w:pPr>
+        <w:shd w:val="clear" w:color="auto" w:fill="F8F9FA"/>
+        <w:tabs>
+          <w:tab w:val="left" w:pos="916"/>
+          <w:tab w:val="left" w:pos="1832"/>
+          <w:tab w:val="left" w:pos="2748"/>
+          <w:tab w:val="left" w:pos="3664"/>
+          <w:tab w:val="left" w:pos="4580"/>
+          <w:tab w:val="left" w:pos="5496"/>
+          <w:tab w:val="left" w:pos="6412"/>
+          <w:tab w:val="left" w:pos="7328"/>
+          <w:tab w:val="left" w:pos="8244"/>
+          <w:tab w:val="left" w:pos="9160"/>
+          <w:tab w:val="left" w:pos="10076"/>
+          <w:tab w:val="left" w:pos="10992"/>
+          <w:tab w:val="left" w:pos="11908"/>
+          <w:tab w:val="left" w:pos="12824"/>
+          <w:tab w:val="left" w:pos="13740"/>
+          <w:tab w:val="left" w:pos="14656"/>
+        </w:tabs>
+        <w:spacing w:after="0" w:line="540" w:lineRule="atLeast"/>
+        <w:rPr>
+          <w:rFonts w:ascii="inherit" w:eastAsia="Times New Roman" w:hAnsi="inherit" w:cs="Courier New"/>
+          <w:color w:val="202124"/>
+          <w:sz w:val="28"/>
+          <w:szCs w:val="28"/>
+          <w:lang w:val="en"/>
+        </w:rPr>
+      </w:pPr>
+      <w:r>
+        <w:rPr>
+          <w:rFonts w:ascii="inherit" w:eastAsia="Times New Roman" w:hAnsi="inherit" w:cs="Courier New"/>
+          <w:color w:val="202124"/>
+          <w:sz w:val="28"/>
+          <w:szCs w:val="28"/>
+          <w:lang w:val="en"/>
+        </w:rPr>
+        <w:t>At first we didn't know what to do about how to manage patient appointments in hospitals, so we discussed among ourselves and also visited some websites that support the idea of ​​managing patient appointments in hospitals.</w:t>
+      </w:r>
+    </w:p>
+    <w:p>
+      <w:pPr>
+        <w:shd w:val="clear" w:color="auto" w:fill="F8F9FA"/>
+        <w:tabs>
+          <w:tab w:val="left" w:pos="916"/>
+          <w:tab w:val="left" w:pos="1832"/>
+          <w:tab w:val="left" w:pos="2748"/>
+          <w:tab w:val="left" w:pos="3664"/>
+          <w:tab w:val="left" w:pos="4580"/>
+          <w:tab w:val="left" w:pos="5496"/>
+          <w:tab w:val="left" w:pos="6412"/>
+          <w:tab w:val="left" w:pos="7328"/>
+          <w:tab w:val="left" w:pos="8244"/>
+          <w:tab w:val="left" w:pos="9160"/>
+          <w:tab w:val="left" w:pos="10076"/>
+          <w:tab w:val="left" w:pos="10992"/>
+          <w:tab w:val="left" w:pos="11908"/>
+          <w:tab w:val="left" w:pos="12824"/>
+          <w:tab w:val="left" w:pos="13740"/>
+          <w:tab w:val="left" w:pos="14656"/>
+        </w:tabs>
+        <w:spacing w:after="0" w:line="540" w:lineRule="atLeast"/>
+        <w:rPr>
+          <w:rFonts w:ascii="inherit" w:eastAsia="Times New Roman" w:hAnsi="inherit" w:cs="Courier New"/>
+          <w:color w:val="202124"/>
+          <w:sz w:val="28"/>
+          <w:szCs w:val="28"/>
+          <w:lang w:val="en"/>
+        </w:rPr>
+      </w:pPr>
+      <w:r>
+        <w:rPr>
+          <w:rFonts w:ascii="inherit" w:eastAsia="Times New Roman" w:hAnsi="inherit" w:cs="Courier New"/>
+          <w:color w:val="202124"/>
+          <w:sz w:val="28"/>
+          <w:szCs w:val="28"/>
+          <w:lang w:val="en"/>
+        </w:rPr>
+        <w:t>So we decided how to collect user requirements through web system.</w:t>
+      </w:r>
+    </w:p>
+    <w:p>
+      <w:pPr>
+        <w:shd w:val="clear" w:color="auto" w:fill="F8F9FA"/>
+        <w:tabs>
+          <w:tab w:val="left" w:pos="916"/>
+          <w:tab w:val="left" w:pos="1832"/>
+          <w:tab w:val="left" w:pos="2748"/>
+          <w:tab w:val="left" w:pos="3664"/>
+          <w:tab w:val="left" w:pos="4580"/>
+          <w:tab w:val="left" w:pos="5496"/>
+          <w:tab w:val="left" w:pos="6412"/>
+          <w:tab w:val="left" w:pos="7328"/>
+          <w:tab w:val="left" w:pos="8244"/>
+          <w:tab w:val="left" w:pos="9160"/>
+          <w:tab w:val="left" w:pos="10076"/>
+          <w:tab w:val="left" w:pos="10992"/>
+          <w:tab w:val="left" w:pos="11908"/>
+          <w:tab w:val="left" w:pos="12824"/>
+          <w:tab w:val="left" w:pos="13740"/>
+          <w:tab w:val="left" w:pos="14656"/>
+        </w:tabs>
+        <w:spacing w:after="0" w:line="540" w:lineRule="atLeast"/>
+        <w:rPr>
+          <w:rFonts w:ascii="inherit" w:eastAsia="Times New Roman" w:hAnsi="inherit" w:cs="Courier New"/>
+          <w:color w:val="202124"/>
+          <w:sz w:val="28"/>
+          <w:szCs w:val="28"/>
+        </w:rPr>
+      </w:pPr>
+      <w:r>
+        <w:rPr>
+          <w:rFonts w:ascii="inherit" w:eastAsia="Times New Roman" w:hAnsi="inherit" w:cs="Courier New"/>
+          <w:color w:val="202124"/>
+          <w:sz w:val="28"/>
+          <w:szCs w:val="28"/>
+          <w:lang w:val="en"/>
+        </w:rPr>
+        <w:t>We also consulted some experts with much more experience than us, who gave us guidance on how to collect user requirements</w:t>
+      </w:r>
+      <w:r>
+        <w:rPr>
+          <w:rFonts w:ascii="inherit" w:eastAsia="Times New Roman" w:hAnsi="inherit" w:cs="Courier New"/>
+          <w:color w:val="202124"/>
+          <w:sz w:val="28"/>
+          <w:szCs w:val="28"/>
+        </w:rPr>
+        <w:t>.</w:t>
+      </w:r>
+    </w:p>
+    <w:p/>
+    <w:p>
+      <w:pPr>
+        <w:pStyle w:val="a4"/>
+        <w:rPr>
+          <w:rFonts w:ascii="Arial" w:hAnsi="Arial" w:cs="Arial" w:hint="cs"/>
+          <w:b/>
+          <w:bCs/>
+          <w:color w:val="C00000"/>
+          <w:sz w:val="28"/>
+          <w:szCs w:val="28"/>
+          <w:rtl/>
+        </w:rPr>
+      </w:pPr>
+    </w:p>
+    <w:p>
+      <w:pPr>
+        <w:pStyle w:val="a4"/>
+        <w:rPr>
+          <w:rFonts w:ascii="Arial" w:hAnsi="Arial" w:cs="Arial" w:hint="cs"/>
+          <w:b/>
+          <w:bCs/>
+          <w:color w:val="C00000"/>
+          <w:sz w:val="28"/>
+          <w:szCs w:val="28"/>
+          <w:rtl/>
+        </w:rPr>
+      </w:pPr>
+    </w:p>
+    <w:p>
+      <w:pPr>
+        <w:pStyle w:val="a4"/>
+        <w:rPr>
+          <w:rFonts w:ascii="Arial" w:hAnsi="Arial" w:cs="Arial" w:hint="cs"/>
+          <w:b/>
+          <w:bCs/>
+          <w:color w:val="C00000"/>
+          <w:sz w:val="28"/>
+          <w:szCs w:val="28"/>
+          <w:rtl/>
+        </w:rPr>
+      </w:pPr>
+    </w:p>
+    <w:p>
+      <w:pPr>
+        <w:pStyle w:val="a4"/>
+        <w:rPr>
+          <w:rFonts w:ascii="Arial" w:hAnsi="Arial" w:cs="Arial" w:hint="cs"/>
+          <w:b/>
+          <w:bCs/>
+          <w:color w:val="C00000"/>
+          <w:sz w:val="28"/>
+          <w:szCs w:val="28"/>
+          <w:rtl/>
+        </w:rPr>
+      </w:pPr>
+    </w:p>
+    <w:p>
+      <w:pPr>
+        <w:pStyle w:val="a4"/>
+        <w:rPr>
+          <w:rFonts w:ascii="Arial" w:hAnsi="Arial" w:cs="Arial" w:hint="cs"/>
+          <w:b/>
+          <w:bCs/>
+          <w:color w:val="C00000"/>
+          <w:sz w:val="28"/>
+          <w:szCs w:val="28"/>
+          <w:rtl/>
+        </w:rPr>
+      </w:pPr>
+    </w:p>
+    <w:p>
+      <w:pPr>
+        <w:pStyle w:val="a4"/>
         <w:rPr>
           <w:rFonts w:ascii="Arial" w:hAnsi="Arial" w:cs="Arial"/>
           <w:b/>
           <w:bCs/>
           <w:color w:val="C00000"/>
-        </w:rPr>
-      </w:pPr>
-      <w:r>
+          <w:sz w:val="28"/>
+          <w:szCs w:val="28"/>
+        </w:rPr>
+      </w:pPr>
+    </w:p>
+    <w:p>
+      <w:pPr>
+        <w:pStyle w:val="a4"/>
         <w:rPr>
           <w:rFonts w:ascii="Arial" w:hAnsi="Arial" w:cs="Arial"/>
           <w:b/>
@@ -4689,22 +4834,1644 @@
           <w:sz w:val="28"/>
           <w:szCs w:val="28"/>
         </w:rPr>
-        <w:lastRenderedPageBreak/>
-        <w:t>Product Features</w:t>
-      </w:r>
-      <w:r>
+      </w:pPr>
+    </w:p>
+    <w:p>
+      <w:pPr>
+        <w:pStyle w:val="a4"/>
         <w:rPr>
           <w:rFonts w:ascii="Arial" w:hAnsi="Arial" w:cs="Arial"/>
           <w:b/>
           <w:bCs/>
           <w:color w:val="C00000"/>
-        </w:rPr>
+          <w:sz w:val="28"/>
+          <w:szCs w:val="28"/>
+        </w:rPr>
+      </w:pPr>
+    </w:p>
+    <w:p>
+      <w:pPr>
+        <w:pStyle w:val="a4"/>
+        <w:rPr>
+          <w:rFonts w:ascii="Arial" w:hAnsi="Arial" w:cs="Arial"/>
+          <w:b/>
+          <w:bCs/>
+          <w:color w:val="C00000"/>
+          <w:sz w:val="28"/>
+          <w:szCs w:val="28"/>
+        </w:rPr>
+      </w:pPr>
+    </w:p>
+    <w:p>
+      <w:pPr>
+        <w:pStyle w:val="a4"/>
+        <w:rPr>
+          <w:rFonts w:ascii="Arial" w:hAnsi="Arial" w:cs="Arial"/>
+          <w:b/>
+          <w:bCs/>
+          <w:color w:val="C00000"/>
+          <w:sz w:val="28"/>
+          <w:szCs w:val="28"/>
+        </w:rPr>
+      </w:pPr>
+    </w:p>
+    <w:p>
+      <w:pPr>
+        <w:pStyle w:val="a4"/>
+        <w:rPr>
+          <w:rFonts w:ascii="Arial" w:hAnsi="Arial" w:cs="Arial"/>
+          <w:b/>
+          <w:bCs/>
+          <w:color w:val="C00000"/>
+          <w:sz w:val="28"/>
+          <w:szCs w:val="28"/>
+        </w:rPr>
+      </w:pPr>
+    </w:p>
+    <w:p>
+      <w:pPr>
+        <w:pStyle w:val="a4"/>
+        <w:rPr>
+          <w:rFonts w:ascii="Arial" w:hAnsi="Arial" w:cs="Arial" w:hint="cs"/>
+          <w:b/>
+          <w:bCs/>
+          <w:color w:val="C00000"/>
+          <w:sz w:val="28"/>
+          <w:szCs w:val="28"/>
+          <w:rtl/>
+        </w:rPr>
+      </w:pPr>
+    </w:p>
+    <w:p>
+      <w:pPr>
+        <w:pStyle w:val="a4"/>
+        <w:rPr>
+          <w:rFonts w:ascii="Arial" w:hAnsi="Arial" w:cs="Arial" w:hint="cs"/>
+          <w:b/>
+          <w:bCs/>
+          <w:color w:val="C00000"/>
+          <w:sz w:val="28"/>
+          <w:szCs w:val="28"/>
+          <w:rtl/>
+        </w:rPr>
+      </w:pPr>
+    </w:p>
+    <w:p>
+      <w:pPr>
+        <w:pStyle w:val="a4"/>
+        <w:rPr>
+          <w:rFonts w:ascii="Arial" w:hAnsi="Arial" w:cs="Arial"/>
+          <w:b/>
+          <w:bCs/>
+          <w:color w:val="C00000"/>
+          <w:sz w:val="28"/>
+          <w:szCs w:val="28"/>
+        </w:rPr>
+      </w:pPr>
+    </w:p>
+    <w:p>
+      <w:pPr>
+        <w:pStyle w:val="1"/>
+        <w:numPr>
+          <w:ilvl w:val="0"/>
+          <w:numId w:val="4"/>
+        </w:numPr>
+      </w:pPr>
+      <w:r>
+        <w:rPr>
+          <w:rFonts w:hint="eastAsia"/>
+        </w:rPr>
+        <w:lastRenderedPageBreak/>
+        <w:t xml:space="preserve">CHAPTER </w:t>
+      </w:r>
+      <w:r>
+        <w:t>4</w:t>
+      </w:r>
+      <w:r>
+        <w:rPr>
+          <w:rFonts w:hint="eastAsia"/>
+        </w:rPr>
+        <w:t xml:space="preserve">: </w:t>
+      </w:r>
+      <w:r>
+        <w:t>SYSTEM ARCHITECTURE</w:t>
+      </w:r>
+    </w:p>
+    <w:p/>
+    <w:p>
+      <w:pPr>
+        <w:shd w:val="clear" w:color="auto" w:fill="F8F9FA"/>
+        <w:tabs>
+          <w:tab w:val="left" w:pos="916"/>
+          <w:tab w:val="left" w:pos="1832"/>
+          <w:tab w:val="left" w:pos="2748"/>
+          <w:tab w:val="left" w:pos="3664"/>
+          <w:tab w:val="left" w:pos="4580"/>
+          <w:tab w:val="left" w:pos="5496"/>
+          <w:tab w:val="left" w:pos="6412"/>
+          <w:tab w:val="left" w:pos="7328"/>
+          <w:tab w:val="left" w:pos="8244"/>
+          <w:tab w:val="left" w:pos="9160"/>
+          <w:tab w:val="left" w:pos="10076"/>
+          <w:tab w:val="left" w:pos="10992"/>
+          <w:tab w:val="left" w:pos="11908"/>
+          <w:tab w:val="left" w:pos="12824"/>
+          <w:tab w:val="left" w:pos="13740"/>
+          <w:tab w:val="left" w:pos="14656"/>
+        </w:tabs>
+        <w:spacing w:after="0" w:line="540" w:lineRule="atLeast"/>
+        <w:rPr>
+          <w:rFonts w:ascii="inherit" w:eastAsia="Times New Roman" w:hAnsi="inherit" w:cs="Courier New" w:hint="cs"/>
+          <w:color w:val="202124"/>
+          <w:sz w:val="28"/>
+          <w:szCs w:val="28"/>
+          <w:rtl/>
+          <w:lang w:val="en"/>
+        </w:rPr>
+      </w:pPr>
+      <w:r>
+        <w:rPr>
+          <w:rFonts w:ascii="inherit" w:eastAsia="Times New Roman" w:hAnsi="inherit" w:cs="Courier New"/>
+          <w:color w:val="202124"/>
+          <w:sz w:val="28"/>
+          <w:szCs w:val="28"/>
+          <w:lang w:val="en"/>
+        </w:rPr>
+        <w:t>This chapter will provide an overview of the system's structure and architecture, showing the distribution of tasks across the different system modules, and how they relate to each other.</w:t>
+      </w:r>
+    </w:p>
+    <w:p>
+      <w:pPr>
+        <w:shd w:val="clear" w:color="auto" w:fill="F8F9FA"/>
+        <w:tabs>
+          <w:tab w:val="left" w:pos="916"/>
+          <w:tab w:val="left" w:pos="1832"/>
+          <w:tab w:val="left" w:pos="2748"/>
+          <w:tab w:val="left" w:pos="3664"/>
+          <w:tab w:val="left" w:pos="4580"/>
+          <w:tab w:val="left" w:pos="5496"/>
+          <w:tab w:val="left" w:pos="6412"/>
+          <w:tab w:val="left" w:pos="7328"/>
+          <w:tab w:val="left" w:pos="8244"/>
+          <w:tab w:val="left" w:pos="9160"/>
+          <w:tab w:val="left" w:pos="10076"/>
+          <w:tab w:val="left" w:pos="10992"/>
+          <w:tab w:val="left" w:pos="11908"/>
+          <w:tab w:val="left" w:pos="12824"/>
+          <w:tab w:val="left" w:pos="13740"/>
+          <w:tab w:val="left" w:pos="14656"/>
+        </w:tabs>
+        <w:spacing w:after="0" w:line="540" w:lineRule="atLeast"/>
+        <w:rPr>
+          <w:rFonts w:ascii="inherit" w:eastAsia="Times New Roman" w:hAnsi="inherit" w:cs="Courier New" w:hint="cs"/>
+          <w:color w:val="202124"/>
+          <w:sz w:val="28"/>
+          <w:szCs w:val="28"/>
+          <w:rtl/>
+          <w:lang w:val="en"/>
+        </w:rPr>
+      </w:pPr>
+    </w:p>
+    <w:p>
+      <w:pPr>
+        <w:shd w:val="clear" w:color="auto" w:fill="F8F9FA"/>
+        <w:tabs>
+          <w:tab w:val="left" w:pos="916"/>
+          <w:tab w:val="left" w:pos="1832"/>
+          <w:tab w:val="left" w:pos="2748"/>
+          <w:tab w:val="left" w:pos="3664"/>
+          <w:tab w:val="left" w:pos="4580"/>
+          <w:tab w:val="left" w:pos="5496"/>
+          <w:tab w:val="left" w:pos="6412"/>
+          <w:tab w:val="left" w:pos="7328"/>
+          <w:tab w:val="left" w:pos="8244"/>
+          <w:tab w:val="left" w:pos="9160"/>
+          <w:tab w:val="left" w:pos="10076"/>
+          <w:tab w:val="left" w:pos="10992"/>
+          <w:tab w:val="left" w:pos="11908"/>
+          <w:tab w:val="left" w:pos="12824"/>
+          <w:tab w:val="left" w:pos="13740"/>
+          <w:tab w:val="left" w:pos="14656"/>
+        </w:tabs>
+        <w:spacing w:after="0" w:line="540" w:lineRule="atLeast"/>
+        <w:rPr>
+          <w:rFonts w:ascii="inherit" w:eastAsia="Times New Roman" w:hAnsi="inherit" w:cs="Courier New"/>
+          <w:color w:val="202124"/>
+          <w:sz w:val="28"/>
+          <w:szCs w:val="28"/>
+        </w:rPr>
+      </w:pPr>
+      <w:bookmarkStart w:id="6" w:name="_GoBack"/>
+      <w:r>
+        <w:rPr>
+          <w:noProof/>
+        </w:rPr>
+        <w:drawing>
+          <wp:inline distT="0" distB="0" distL="0" distR="0" wp14:anchorId="255F9F9A" wp14:editId="5663CB58">
+            <wp:extent cx="5486400" cy="3445510"/>
+            <wp:effectExtent l="0" t="0" r="0" b="2540"/>
+            <wp:docPr id="1" name="صورة 1"/>
+            <wp:cNvGraphicFramePr>
+              <a:graphicFrameLocks xmlns:a="http://schemas.openxmlformats.org/drawingml/2006/main" noChangeAspect="1"/>
+            </wp:cNvGraphicFramePr>
+            <a:graphic xmlns:a="http://schemas.openxmlformats.org/drawingml/2006/main">
+              <a:graphicData uri="http://schemas.openxmlformats.org/drawingml/2006/picture">
+                <pic:pic xmlns:pic="http://schemas.openxmlformats.org/drawingml/2006/picture">
+                  <pic:nvPicPr>
+                    <pic:cNvPr id="0" name=""/>
+                    <pic:cNvPicPr/>
+                  </pic:nvPicPr>
+                  <pic:blipFill>
+                    <a:blip r:embed="rId12"/>
+                    <a:stretch>
+                      <a:fillRect/>
+                    </a:stretch>
+                  </pic:blipFill>
+                  <pic:spPr>
+                    <a:xfrm>
+                      <a:off x="0" y="0"/>
+                      <a:ext cx="5486400" cy="3445510"/>
+                    </a:xfrm>
+                    <a:prstGeom prst="rect">
+                      <a:avLst/>
+                    </a:prstGeom>
+                  </pic:spPr>
+                </pic:pic>
+              </a:graphicData>
+            </a:graphic>
+          </wp:inline>
+        </w:drawing>
+      </w:r>
+    </w:p>
+    <w:bookmarkEnd w:id="6"/>
+    <w:p>
+      <w:pPr>
+        <w:shd w:val="clear" w:color="auto" w:fill="F8F9FA"/>
+        <w:tabs>
+          <w:tab w:val="left" w:pos="916"/>
+          <w:tab w:val="left" w:pos="1832"/>
+          <w:tab w:val="left" w:pos="2748"/>
+          <w:tab w:val="left" w:pos="3664"/>
+          <w:tab w:val="left" w:pos="4580"/>
+          <w:tab w:val="left" w:pos="5496"/>
+          <w:tab w:val="left" w:pos="6412"/>
+          <w:tab w:val="left" w:pos="7328"/>
+          <w:tab w:val="left" w:pos="8244"/>
+          <w:tab w:val="left" w:pos="9160"/>
+          <w:tab w:val="left" w:pos="10076"/>
+          <w:tab w:val="left" w:pos="10992"/>
+          <w:tab w:val="left" w:pos="11908"/>
+          <w:tab w:val="left" w:pos="12824"/>
+          <w:tab w:val="left" w:pos="13740"/>
+          <w:tab w:val="left" w:pos="14656"/>
+        </w:tabs>
+        <w:spacing w:after="0" w:line="540" w:lineRule="atLeast"/>
+        <w:rPr>
+          <w:rFonts w:ascii="inherit" w:eastAsia="Times New Roman" w:hAnsi="inherit" w:cs="Courier New"/>
+          <w:color w:val="202124"/>
+          <w:sz w:val="28"/>
+          <w:szCs w:val="28"/>
+        </w:rPr>
+      </w:pPr>
+      <w:r>
+        <w:rPr>
+          <w:b/>
+          <w:bCs/>
+          <w:sz w:val="28"/>
+          <w:szCs w:val="28"/>
+        </w:rPr>
+        <w:t>Figure 1</w:t>
+      </w:r>
+      <w:r>
+        <w:t>: General Overview of our System’s Architecture</w:t>
+      </w:r>
+    </w:p>
+    <w:p>
+      <w:pPr>
+        <w:rPr>
+          <w:rFonts w:hint="cs"/>
+          <w:rtl/>
+        </w:rPr>
+      </w:pPr>
+    </w:p>
+    <w:p>
+      <w:pPr>
+        <w:pStyle w:val="a4"/>
+        <w:rPr>
+          <w:rFonts w:ascii="Arial" w:hAnsi="Arial" w:cs="Arial"/>
+          <w:b/>
+          <w:bCs/>
+          <w:color w:val="C00000"/>
+          <w:sz w:val="28"/>
+          <w:szCs w:val="28"/>
+        </w:rPr>
+      </w:pPr>
+    </w:p>
+    <w:p>
+      <w:pPr>
+        <w:pStyle w:val="a4"/>
+        <w:rPr>
+          <w:rFonts w:ascii="Arial" w:hAnsi="Arial" w:cs="Arial"/>
+          <w:b/>
+          <w:bCs/>
+          <w:color w:val="C00000"/>
+          <w:sz w:val="28"/>
+          <w:szCs w:val="28"/>
+        </w:rPr>
+      </w:pPr>
+    </w:p>
+    <w:p>
+      <w:pPr>
+        <w:pStyle w:val="a4"/>
+        <w:rPr>
+          <w:rFonts w:ascii="Arial" w:hAnsi="Arial" w:cs="Arial"/>
+          <w:b/>
+          <w:bCs/>
+          <w:color w:val="C00000"/>
+          <w:sz w:val="28"/>
+          <w:szCs w:val="28"/>
+        </w:rPr>
+      </w:pPr>
+    </w:p>
+    <w:p>
+      <w:pPr>
+        <w:pStyle w:val="a4"/>
+        <w:rPr>
+          <w:rFonts w:ascii="Arial" w:hAnsi="Arial" w:cs="Arial"/>
+          <w:b/>
+          <w:bCs/>
+          <w:color w:val="C00000"/>
+          <w:sz w:val="28"/>
+          <w:szCs w:val="28"/>
+        </w:rPr>
+      </w:pPr>
+    </w:p>
+    <w:p>
+      <w:pPr>
+        <w:pStyle w:val="2"/>
+      </w:pPr>
+      <w:r>
+        <w:lastRenderedPageBreak/>
+        <w:t>What is Outside the System’s Borders:</w:t>
+      </w:r>
+    </w:p>
+    <w:p>
+      <w:pPr>
+        <w:shd w:val="clear" w:color="auto" w:fill="F8F9FA"/>
+        <w:tabs>
+          <w:tab w:val="left" w:pos="916"/>
+          <w:tab w:val="left" w:pos="1832"/>
+          <w:tab w:val="left" w:pos="2748"/>
+          <w:tab w:val="left" w:pos="3664"/>
+          <w:tab w:val="left" w:pos="4580"/>
+          <w:tab w:val="left" w:pos="5496"/>
+          <w:tab w:val="left" w:pos="6412"/>
+          <w:tab w:val="left" w:pos="7328"/>
+          <w:tab w:val="left" w:pos="8244"/>
+          <w:tab w:val="left" w:pos="9160"/>
+          <w:tab w:val="left" w:pos="10076"/>
+          <w:tab w:val="left" w:pos="10992"/>
+          <w:tab w:val="left" w:pos="11908"/>
+          <w:tab w:val="left" w:pos="12824"/>
+          <w:tab w:val="left" w:pos="13740"/>
+          <w:tab w:val="left" w:pos="14656"/>
+        </w:tabs>
+        <w:spacing w:after="0" w:line="540" w:lineRule="atLeast"/>
+        <w:rPr>
+          <w:rFonts w:ascii="inherit" w:eastAsia="Times New Roman" w:hAnsi="inherit" w:cs="Courier New" w:hint="cs"/>
+          <w:color w:val="202124"/>
+          <w:sz w:val="28"/>
+          <w:szCs w:val="28"/>
+          <w:rtl/>
+          <w:lang w:val="en"/>
+        </w:rPr>
+      </w:pPr>
+      <w:r>
+        <w:rPr>
+          <w:rFonts w:ascii="inherit" w:eastAsia="Times New Roman" w:hAnsi="inherit" w:cs="Courier New"/>
+          <w:color w:val="202124"/>
+          <w:sz w:val="28"/>
+          <w:szCs w:val="28"/>
+          <w:lang w:val="en"/>
+        </w:rPr>
+        <w:t>System boundaries are created to define what is inside the system and what is outside it.</w:t>
+      </w:r>
+    </w:p>
+    <w:p>
+      <w:pPr>
+        <w:shd w:val="clear" w:color="auto" w:fill="F8F9FA"/>
+        <w:tabs>
+          <w:tab w:val="left" w:pos="916"/>
+          <w:tab w:val="left" w:pos="1832"/>
+          <w:tab w:val="left" w:pos="2748"/>
+          <w:tab w:val="left" w:pos="3664"/>
+          <w:tab w:val="left" w:pos="4580"/>
+          <w:tab w:val="left" w:pos="5496"/>
+          <w:tab w:val="left" w:pos="6412"/>
+          <w:tab w:val="left" w:pos="7328"/>
+          <w:tab w:val="left" w:pos="8244"/>
+          <w:tab w:val="left" w:pos="9160"/>
+          <w:tab w:val="left" w:pos="10076"/>
+          <w:tab w:val="left" w:pos="10992"/>
+          <w:tab w:val="left" w:pos="11908"/>
+          <w:tab w:val="left" w:pos="12824"/>
+          <w:tab w:val="left" w:pos="13740"/>
+          <w:tab w:val="left" w:pos="14656"/>
+        </w:tabs>
+        <w:spacing w:after="0" w:line="540" w:lineRule="atLeast"/>
+        <w:rPr>
+          <w:rFonts w:ascii="inherit" w:eastAsia="Times New Roman" w:hAnsi="inherit" w:cs="Courier New"/>
+          <w:color w:val="202124"/>
+          <w:sz w:val="28"/>
+          <w:szCs w:val="28"/>
+          <w:lang w:val="en"/>
+        </w:rPr>
+      </w:pPr>
+    </w:p>
+    <w:p>
+      <w:pPr>
+        <w:shd w:val="clear" w:color="auto" w:fill="F8F9FA"/>
+        <w:tabs>
+          <w:tab w:val="left" w:pos="916"/>
+          <w:tab w:val="left" w:pos="1832"/>
+          <w:tab w:val="left" w:pos="2748"/>
+          <w:tab w:val="left" w:pos="3664"/>
+          <w:tab w:val="left" w:pos="4580"/>
+          <w:tab w:val="left" w:pos="5496"/>
+          <w:tab w:val="left" w:pos="6412"/>
+          <w:tab w:val="left" w:pos="7328"/>
+          <w:tab w:val="left" w:pos="8244"/>
+          <w:tab w:val="left" w:pos="9160"/>
+          <w:tab w:val="left" w:pos="10076"/>
+          <w:tab w:val="left" w:pos="10992"/>
+          <w:tab w:val="left" w:pos="11908"/>
+          <w:tab w:val="left" w:pos="12824"/>
+          <w:tab w:val="left" w:pos="13740"/>
+          <w:tab w:val="left" w:pos="14656"/>
+        </w:tabs>
+        <w:spacing w:after="0" w:line="540" w:lineRule="atLeast"/>
+        <w:rPr>
+          <w:rFonts w:ascii="inherit" w:eastAsia="Times New Roman" w:hAnsi="inherit" w:cs="Courier New"/>
+          <w:color w:val="202124"/>
+          <w:sz w:val="28"/>
+          <w:szCs w:val="28"/>
+          <w:lang w:val="en"/>
+        </w:rPr>
+      </w:pPr>
+      <w:r>
+        <w:rPr>
+          <w:rFonts w:ascii="inherit" w:eastAsia="Times New Roman" w:hAnsi="inherit" w:cs="Courier New"/>
+          <w:color w:val="202124"/>
+          <w:sz w:val="28"/>
+          <w:szCs w:val="28"/>
+          <w:lang w:val="en"/>
+        </w:rPr>
+        <w:t xml:space="preserve"> Such as dealing with payment methods:</w:t>
+      </w:r>
+    </w:p>
+    <w:p>
+      <w:pPr>
+        <w:shd w:val="clear" w:color="auto" w:fill="F8F9FA"/>
+        <w:tabs>
+          <w:tab w:val="left" w:pos="916"/>
+          <w:tab w:val="left" w:pos="1832"/>
+          <w:tab w:val="left" w:pos="2748"/>
+          <w:tab w:val="left" w:pos="3664"/>
+          <w:tab w:val="left" w:pos="4580"/>
+          <w:tab w:val="left" w:pos="5496"/>
+          <w:tab w:val="left" w:pos="6412"/>
+          <w:tab w:val="left" w:pos="7328"/>
+          <w:tab w:val="left" w:pos="8244"/>
+          <w:tab w:val="left" w:pos="9160"/>
+          <w:tab w:val="left" w:pos="10076"/>
+          <w:tab w:val="left" w:pos="10992"/>
+          <w:tab w:val="left" w:pos="11908"/>
+          <w:tab w:val="left" w:pos="12824"/>
+          <w:tab w:val="left" w:pos="13740"/>
+          <w:tab w:val="left" w:pos="14656"/>
+        </w:tabs>
+        <w:spacing w:after="0" w:line="540" w:lineRule="atLeast"/>
+        <w:rPr>
+          <w:rFonts w:ascii="inherit" w:eastAsia="Times New Roman" w:hAnsi="inherit" w:cs="Courier New"/>
+          <w:color w:val="202124"/>
+          <w:sz w:val="28"/>
+          <w:szCs w:val="28"/>
+          <w:lang w:val="en"/>
+        </w:rPr>
+      </w:pPr>
+      <w:r>
+        <w:rPr>
+          <w:rFonts w:ascii="inherit" w:eastAsia="Times New Roman" w:hAnsi="inherit" w:cs="Courier New"/>
+          <w:color w:val="202124"/>
+          <w:sz w:val="28"/>
+          <w:szCs w:val="28"/>
+          <w:lang w:val="en"/>
+        </w:rPr>
+        <w:t>We try to keep our system simple, so as not to interfere with the payment system</w:t>
+      </w:r>
+    </w:p>
+    <w:p>
+      <w:pPr>
+        <w:shd w:val="clear" w:color="auto" w:fill="F8F9FA"/>
+        <w:tabs>
+          <w:tab w:val="left" w:pos="916"/>
+          <w:tab w:val="left" w:pos="1832"/>
+          <w:tab w:val="left" w:pos="2748"/>
+          <w:tab w:val="left" w:pos="3664"/>
+          <w:tab w:val="left" w:pos="4580"/>
+          <w:tab w:val="left" w:pos="5496"/>
+          <w:tab w:val="left" w:pos="6412"/>
+          <w:tab w:val="left" w:pos="7328"/>
+          <w:tab w:val="left" w:pos="8244"/>
+          <w:tab w:val="left" w:pos="9160"/>
+          <w:tab w:val="left" w:pos="10076"/>
+          <w:tab w:val="left" w:pos="10992"/>
+          <w:tab w:val="left" w:pos="11908"/>
+          <w:tab w:val="left" w:pos="12824"/>
+          <w:tab w:val="left" w:pos="13740"/>
+          <w:tab w:val="left" w:pos="14656"/>
+        </w:tabs>
+        <w:spacing w:after="0" w:line="540" w:lineRule="atLeast"/>
+        <w:rPr>
+          <w:rFonts w:ascii="inherit" w:eastAsia="Times New Roman" w:hAnsi="inherit" w:cs="Courier New"/>
+          <w:color w:val="202124"/>
+          <w:sz w:val="28"/>
+          <w:szCs w:val="28"/>
+          <w:lang w:val="en"/>
+        </w:rPr>
+      </w:pPr>
+      <w:r>
+        <w:rPr>
+          <w:rFonts w:ascii="inherit" w:eastAsia="Times New Roman" w:hAnsi="inherit" w:cs="Courier New"/>
+          <w:color w:val="202124"/>
+          <w:sz w:val="28"/>
+          <w:szCs w:val="28"/>
+          <w:lang w:val="en"/>
+        </w:rPr>
+        <w:t>Details, as it requires integrating our system with an external system for which we are responsible</w:t>
+      </w:r>
+    </w:p>
+    <w:p>
+      <w:pPr>
+        <w:shd w:val="clear" w:color="auto" w:fill="F8F9FA"/>
+        <w:tabs>
+          <w:tab w:val="left" w:pos="916"/>
+          <w:tab w:val="left" w:pos="1832"/>
+          <w:tab w:val="left" w:pos="2748"/>
+          <w:tab w:val="left" w:pos="3664"/>
+          <w:tab w:val="left" w:pos="4580"/>
+          <w:tab w:val="left" w:pos="5496"/>
+          <w:tab w:val="left" w:pos="6412"/>
+          <w:tab w:val="left" w:pos="7328"/>
+          <w:tab w:val="left" w:pos="8244"/>
+          <w:tab w:val="left" w:pos="9160"/>
+          <w:tab w:val="left" w:pos="10076"/>
+          <w:tab w:val="left" w:pos="10992"/>
+          <w:tab w:val="left" w:pos="11908"/>
+          <w:tab w:val="left" w:pos="12824"/>
+          <w:tab w:val="left" w:pos="13740"/>
+          <w:tab w:val="left" w:pos="14656"/>
+        </w:tabs>
+        <w:spacing w:after="0" w:line="540" w:lineRule="atLeast"/>
+        <w:rPr>
+          <w:rFonts w:ascii="inherit" w:eastAsia="Times New Roman" w:hAnsi="inherit" w:cs="Courier New" w:hint="cs"/>
+          <w:color w:val="202124"/>
+          <w:sz w:val="28"/>
+          <w:szCs w:val="28"/>
+          <w:rtl/>
+          <w:lang w:val="en"/>
+        </w:rPr>
+      </w:pPr>
+      <w:r>
+        <w:rPr>
+          <w:rFonts w:ascii="inherit" w:eastAsia="Times New Roman" w:hAnsi="inherit" w:cs="Courier New"/>
+          <w:color w:val="202124"/>
+          <w:sz w:val="28"/>
+          <w:szCs w:val="28"/>
+          <w:lang w:val="en"/>
+        </w:rPr>
+        <w:t>Handling payments and payment methods (such as Visa card</w:t>
+      </w:r>
+      <w:r>
+        <w:rPr>
+          <w:rFonts w:ascii="inherit" w:eastAsia="Times New Roman" w:hAnsi="inherit" w:cs="Courier New" w:hint="cs"/>
+          <w:color w:val="202124"/>
+          <w:sz w:val="28"/>
+          <w:szCs w:val="28"/>
+          <w:rtl/>
+          <w:lang w:val="en"/>
+        </w:rPr>
+        <w:t>(</w:t>
+      </w:r>
+    </w:p>
+    <w:p>
+      <w:pPr>
+        <w:shd w:val="clear" w:color="auto" w:fill="F8F9FA"/>
+        <w:tabs>
+          <w:tab w:val="left" w:pos="916"/>
+          <w:tab w:val="left" w:pos="1832"/>
+          <w:tab w:val="left" w:pos="2748"/>
+          <w:tab w:val="left" w:pos="3664"/>
+          <w:tab w:val="left" w:pos="4580"/>
+          <w:tab w:val="left" w:pos="5496"/>
+          <w:tab w:val="left" w:pos="6412"/>
+          <w:tab w:val="left" w:pos="7328"/>
+          <w:tab w:val="left" w:pos="8244"/>
+          <w:tab w:val="left" w:pos="9160"/>
+          <w:tab w:val="left" w:pos="10076"/>
+          <w:tab w:val="left" w:pos="10992"/>
+          <w:tab w:val="left" w:pos="11908"/>
+          <w:tab w:val="left" w:pos="12824"/>
+          <w:tab w:val="left" w:pos="13740"/>
+          <w:tab w:val="left" w:pos="14656"/>
+        </w:tabs>
+        <w:spacing w:after="0" w:line="540" w:lineRule="atLeast"/>
+        <w:rPr>
+          <w:rFonts w:ascii="inherit" w:eastAsia="Times New Roman" w:hAnsi="inherit" w:cs="Courier New" w:hint="cs"/>
+          <w:color w:val="202124"/>
+          <w:sz w:val="28"/>
+          <w:szCs w:val="28"/>
+          <w:rtl/>
+        </w:rPr>
+      </w:pPr>
+    </w:p>
+    <w:p>
+      <w:pPr>
+        <w:shd w:val="clear" w:color="auto" w:fill="F8F9FA"/>
+        <w:tabs>
+          <w:tab w:val="left" w:pos="916"/>
+          <w:tab w:val="left" w:pos="1832"/>
+          <w:tab w:val="left" w:pos="2748"/>
+          <w:tab w:val="left" w:pos="3664"/>
+          <w:tab w:val="left" w:pos="4580"/>
+          <w:tab w:val="left" w:pos="5496"/>
+          <w:tab w:val="left" w:pos="6412"/>
+          <w:tab w:val="left" w:pos="7328"/>
+          <w:tab w:val="left" w:pos="8244"/>
+          <w:tab w:val="left" w:pos="9160"/>
+          <w:tab w:val="left" w:pos="10076"/>
+          <w:tab w:val="left" w:pos="10992"/>
+          <w:tab w:val="left" w:pos="11908"/>
+          <w:tab w:val="left" w:pos="12824"/>
+          <w:tab w:val="left" w:pos="13740"/>
+          <w:tab w:val="left" w:pos="14656"/>
+        </w:tabs>
+        <w:spacing w:after="0" w:line="540" w:lineRule="atLeast"/>
+        <w:rPr>
+          <w:rFonts w:ascii="inherit" w:eastAsia="Times New Roman" w:hAnsi="inherit" w:cs="Courier New"/>
+          <w:color w:val="202124"/>
+          <w:sz w:val="28"/>
+          <w:szCs w:val="28"/>
+        </w:rPr>
+      </w:pPr>
+    </w:p>
+    <w:p>
+      <w:pPr>
+        <w:shd w:val="clear" w:color="auto" w:fill="F8F9FA"/>
+        <w:tabs>
+          <w:tab w:val="left" w:pos="916"/>
+          <w:tab w:val="left" w:pos="1832"/>
+          <w:tab w:val="left" w:pos="2748"/>
+          <w:tab w:val="left" w:pos="3664"/>
+          <w:tab w:val="left" w:pos="4580"/>
+          <w:tab w:val="left" w:pos="5496"/>
+          <w:tab w:val="left" w:pos="6412"/>
+          <w:tab w:val="left" w:pos="7328"/>
+          <w:tab w:val="left" w:pos="8244"/>
+          <w:tab w:val="left" w:pos="9160"/>
+          <w:tab w:val="left" w:pos="10076"/>
+          <w:tab w:val="left" w:pos="10992"/>
+          <w:tab w:val="left" w:pos="11908"/>
+          <w:tab w:val="left" w:pos="12824"/>
+          <w:tab w:val="left" w:pos="13740"/>
+          <w:tab w:val="left" w:pos="14656"/>
+        </w:tabs>
+        <w:spacing w:after="0" w:line="540" w:lineRule="atLeast"/>
+        <w:rPr>
+          <w:rFonts w:ascii="inherit" w:eastAsia="Times New Roman" w:hAnsi="inherit" w:cs="Courier New"/>
+          <w:color w:val="202124"/>
+          <w:sz w:val="28"/>
+          <w:szCs w:val="28"/>
+        </w:rPr>
+      </w:pPr>
+    </w:p>
+    <w:p>
+      <w:pPr>
+        <w:shd w:val="clear" w:color="auto" w:fill="F8F9FA"/>
+        <w:tabs>
+          <w:tab w:val="left" w:pos="916"/>
+          <w:tab w:val="left" w:pos="1832"/>
+          <w:tab w:val="left" w:pos="2748"/>
+          <w:tab w:val="left" w:pos="3664"/>
+          <w:tab w:val="left" w:pos="4580"/>
+          <w:tab w:val="left" w:pos="5496"/>
+          <w:tab w:val="left" w:pos="6412"/>
+          <w:tab w:val="left" w:pos="7328"/>
+          <w:tab w:val="left" w:pos="8244"/>
+          <w:tab w:val="left" w:pos="9160"/>
+          <w:tab w:val="left" w:pos="10076"/>
+          <w:tab w:val="left" w:pos="10992"/>
+          <w:tab w:val="left" w:pos="11908"/>
+          <w:tab w:val="left" w:pos="12824"/>
+          <w:tab w:val="left" w:pos="13740"/>
+          <w:tab w:val="left" w:pos="14656"/>
+        </w:tabs>
+        <w:spacing w:after="0" w:line="540" w:lineRule="atLeast"/>
+        <w:rPr>
+          <w:rFonts w:ascii="inherit" w:eastAsia="Times New Roman" w:hAnsi="inherit" w:cs="Courier New"/>
+          <w:color w:val="202124"/>
+          <w:sz w:val="28"/>
+          <w:szCs w:val="28"/>
+        </w:rPr>
+      </w:pPr>
+    </w:p>
+    <w:p>
+      <w:pPr>
+        <w:shd w:val="clear" w:color="auto" w:fill="F8F9FA"/>
+        <w:tabs>
+          <w:tab w:val="left" w:pos="916"/>
+          <w:tab w:val="left" w:pos="1832"/>
+          <w:tab w:val="left" w:pos="2748"/>
+          <w:tab w:val="left" w:pos="3664"/>
+          <w:tab w:val="left" w:pos="4580"/>
+          <w:tab w:val="left" w:pos="5496"/>
+          <w:tab w:val="left" w:pos="6412"/>
+          <w:tab w:val="left" w:pos="7328"/>
+          <w:tab w:val="left" w:pos="8244"/>
+          <w:tab w:val="left" w:pos="9160"/>
+          <w:tab w:val="left" w:pos="10076"/>
+          <w:tab w:val="left" w:pos="10992"/>
+          <w:tab w:val="left" w:pos="11908"/>
+          <w:tab w:val="left" w:pos="12824"/>
+          <w:tab w:val="left" w:pos="13740"/>
+          <w:tab w:val="left" w:pos="14656"/>
+        </w:tabs>
+        <w:spacing w:after="0" w:line="540" w:lineRule="atLeast"/>
+        <w:rPr>
+          <w:rFonts w:ascii="inherit" w:eastAsia="Times New Roman" w:hAnsi="inherit" w:cs="Courier New"/>
+          <w:color w:val="202124"/>
+          <w:sz w:val="28"/>
+          <w:szCs w:val="28"/>
+        </w:rPr>
+      </w:pPr>
+    </w:p>
+    <w:p>
+      <w:pPr>
+        <w:shd w:val="clear" w:color="auto" w:fill="F8F9FA"/>
+        <w:tabs>
+          <w:tab w:val="left" w:pos="916"/>
+          <w:tab w:val="left" w:pos="1832"/>
+          <w:tab w:val="left" w:pos="2748"/>
+          <w:tab w:val="left" w:pos="3664"/>
+          <w:tab w:val="left" w:pos="4580"/>
+          <w:tab w:val="left" w:pos="5496"/>
+          <w:tab w:val="left" w:pos="6412"/>
+          <w:tab w:val="left" w:pos="7328"/>
+          <w:tab w:val="left" w:pos="8244"/>
+          <w:tab w:val="left" w:pos="9160"/>
+          <w:tab w:val="left" w:pos="10076"/>
+          <w:tab w:val="left" w:pos="10992"/>
+          <w:tab w:val="left" w:pos="11908"/>
+          <w:tab w:val="left" w:pos="12824"/>
+          <w:tab w:val="left" w:pos="13740"/>
+          <w:tab w:val="left" w:pos="14656"/>
+        </w:tabs>
+        <w:spacing w:after="0" w:line="540" w:lineRule="atLeast"/>
+        <w:rPr>
+          <w:rFonts w:ascii="inherit" w:eastAsia="Times New Roman" w:hAnsi="inherit" w:cs="Courier New"/>
+          <w:color w:val="202124"/>
+          <w:sz w:val="28"/>
+          <w:szCs w:val="28"/>
+        </w:rPr>
+      </w:pPr>
+    </w:p>
+    <w:p>
+      <w:pPr>
+        <w:shd w:val="clear" w:color="auto" w:fill="F8F9FA"/>
+        <w:tabs>
+          <w:tab w:val="left" w:pos="916"/>
+          <w:tab w:val="left" w:pos="1832"/>
+          <w:tab w:val="left" w:pos="2748"/>
+          <w:tab w:val="left" w:pos="3664"/>
+          <w:tab w:val="left" w:pos="4580"/>
+          <w:tab w:val="left" w:pos="5496"/>
+          <w:tab w:val="left" w:pos="6412"/>
+          <w:tab w:val="left" w:pos="7328"/>
+          <w:tab w:val="left" w:pos="8244"/>
+          <w:tab w:val="left" w:pos="9160"/>
+          <w:tab w:val="left" w:pos="10076"/>
+          <w:tab w:val="left" w:pos="10992"/>
+          <w:tab w:val="left" w:pos="11908"/>
+          <w:tab w:val="left" w:pos="12824"/>
+          <w:tab w:val="left" w:pos="13740"/>
+          <w:tab w:val="left" w:pos="14656"/>
+        </w:tabs>
+        <w:spacing w:after="0" w:line="540" w:lineRule="atLeast"/>
+        <w:rPr>
+          <w:rFonts w:ascii="inherit" w:eastAsia="Times New Roman" w:hAnsi="inherit" w:cs="Courier New"/>
+          <w:color w:val="202124"/>
+          <w:sz w:val="28"/>
+          <w:szCs w:val="28"/>
+        </w:rPr>
+      </w:pPr>
+    </w:p>
+    <w:p>
+      <w:pPr>
+        <w:shd w:val="clear" w:color="auto" w:fill="F8F9FA"/>
+        <w:tabs>
+          <w:tab w:val="left" w:pos="916"/>
+          <w:tab w:val="left" w:pos="1832"/>
+          <w:tab w:val="left" w:pos="2748"/>
+          <w:tab w:val="left" w:pos="3664"/>
+          <w:tab w:val="left" w:pos="4580"/>
+          <w:tab w:val="left" w:pos="5496"/>
+          <w:tab w:val="left" w:pos="6412"/>
+          <w:tab w:val="left" w:pos="7328"/>
+          <w:tab w:val="left" w:pos="8244"/>
+          <w:tab w:val="left" w:pos="9160"/>
+          <w:tab w:val="left" w:pos="10076"/>
+          <w:tab w:val="left" w:pos="10992"/>
+          <w:tab w:val="left" w:pos="11908"/>
+          <w:tab w:val="left" w:pos="12824"/>
+          <w:tab w:val="left" w:pos="13740"/>
+          <w:tab w:val="left" w:pos="14656"/>
+        </w:tabs>
+        <w:spacing w:after="0" w:line="540" w:lineRule="atLeast"/>
+        <w:rPr>
+          <w:rFonts w:ascii="inherit" w:eastAsia="Times New Roman" w:hAnsi="inherit" w:cs="Courier New"/>
+          <w:color w:val="202124"/>
+          <w:sz w:val="28"/>
+          <w:szCs w:val="28"/>
+        </w:rPr>
+      </w:pPr>
+    </w:p>
+    <w:p>
+      <w:pPr>
+        <w:shd w:val="clear" w:color="auto" w:fill="F8F9FA"/>
+        <w:tabs>
+          <w:tab w:val="left" w:pos="916"/>
+          <w:tab w:val="left" w:pos="1832"/>
+          <w:tab w:val="left" w:pos="2748"/>
+          <w:tab w:val="left" w:pos="3664"/>
+          <w:tab w:val="left" w:pos="4580"/>
+          <w:tab w:val="left" w:pos="5496"/>
+          <w:tab w:val="left" w:pos="6412"/>
+          <w:tab w:val="left" w:pos="7328"/>
+          <w:tab w:val="left" w:pos="8244"/>
+          <w:tab w:val="left" w:pos="9160"/>
+          <w:tab w:val="left" w:pos="10076"/>
+          <w:tab w:val="left" w:pos="10992"/>
+          <w:tab w:val="left" w:pos="11908"/>
+          <w:tab w:val="left" w:pos="12824"/>
+          <w:tab w:val="left" w:pos="13740"/>
+          <w:tab w:val="left" w:pos="14656"/>
+        </w:tabs>
+        <w:spacing w:after="0" w:line="540" w:lineRule="atLeast"/>
+        <w:rPr>
+          <w:rFonts w:ascii="inherit" w:eastAsia="Times New Roman" w:hAnsi="inherit" w:cs="Courier New"/>
+          <w:color w:val="202124"/>
+          <w:sz w:val="28"/>
+          <w:szCs w:val="28"/>
+        </w:rPr>
+      </w:pPr>
+    </w:p>
+    <w:p>
+      <w:pPr>
+        <w:shd w:val="clear" w:color="auto" w:fill="F8F9FA"/>
+        <w:tabs>
+          <w:tab w:val="left" w:pos="916"/>
+          <w:tab w:val="left" w:pos="1832"/>
+          <w:tab w:val="left" w:pos="2748"/>
+          <w:tab w:val="left" w:pos="3664"/>
+          <w:tab w:val="left" w:pos="4580"/>
+          <w:tab w:val="left" w:pos="5496"/>
+          <w:tab w:val="left" w:pos="6412"/>
+          <w:tab w:val="left" w:pos="7328"/>
+          <w:tab w:val="left" w:pos="8244"/>
+          <w:tab w:val="left" w:pos="9160"/>
+          <w:tab w:val="left" w:pos="10076"/>
+          <w:tab w:val="left" w:pos="10992"/>
+          <w:tab w:val="left" w:pos="11908"/>
+          <w:tab w:val="left" w:pos="12824"/>
+          <w:tab w:val="left" w:pos="13740"/>
+          <w:tab w:val="left" w:pos="14656"/>
+        </w:tabs>
+        <w:spacing w:after="0" w:line="540" w:lineRule="atLeast"/>
+        <w:rPr>
+          <w:rFonts w:ascii="inherit" w:eastAsia="Times New Roman" w:hAnsi="inherit" w:cs="Courier New"/>
+          <w:color w:val="202124"/>
+          <w:sz w:val="28"/>
+          <w:szCs w:val="28"/>
+        </w:rPr>
+      </w:pPr>
+    </w:p>
+    <w:p>
+      <w:pPr>
+        <w:shd w:val="clear" w:color="auto" w:fill="F8F9FA"/>
+        <w:tabs>
+          <w:tab w:val="left" w:pos="916"/>
+          <w:tab w:val="left" w:pos="1832"/>
+          <w:tab w:val="left" w:pos="2748"/>
+          <w:tab w:val="left" w:pos="3664"/>
+          <w:tab w:val="left" w:pos="4580"/>
+          <w:tab w:val="left" w:pos="5496"/>
+          <w:tab w:val="left" w:pos="6412"/>
+          <w:tab w:val="left" w:pos="7328"/>
+          <w:tab w:val="left" w:pos="8244"/>
+          <w:tab w:val="left" w:pos="9160"/>
+          <w:tab w:val="left" w:pos="10076"/>
+          <w:tab w:val="left" w:pos="10992"/>
+          <w:tab w:val="left" w:pos="11908"/>
+          <w:tab w:val="left" w:pos="12824"/>
+          <w:tab w:val="left" w:pos="13740"/>
+          <w:tab w:val="left" w:pos="14656"/>
+        </w:tabs>
+        <w:spacing w:after="0" w:line="540" w:lineRule="atLeast"/>
+        <w:rPr>
+          <w:rFonts w:ascii="inherit" w:eastAsia="Times New Roman" w:hAnsi="inherit" w:cs="Courier New"/>
+          <w:color w:val="202124"/>
+          <w:sz w:val="28"/>
+          <w:szCs w:val="28"/>
+        </w:rPr>
+      </w:pPr>
+    </w:p>
+    <w:p>
+      <w:pPr>
+        <w:shd w:val="clear" w:color="auto" w:fill="F8F9FA"/>
+        <w:tabs>
+          <w:tab w:val="left" w:pos="916"/>
+          <w:tab w:val="left" w:pos="1832"/>
+          <w:tab w:val="left" w:pos="2748"/>
+          <w:tab w:val="left" w:pos="3664"/>
+          <w:tab w:val="left" w:pos="4580"/>
+          <w:tab w:val="left" w:pos="5496"/>
+          <w:tab w:val="left" w:pos="6412"/>
+          <w:tab w:val="left" w:pos="7328"/>
+          <w:tab w:val="left" w:pos="8244"/>
+          <w:tab w:val="left" w:pos="9160"/>
+          <w:tab w:val="left" w:pos="10076"/>
+          <w:tab w:val="left" w:pos="10992"/>
+          <w:tab w:val="left" w:pos="11908"/>
+          <w:tab w:val="left" w:pos="12824"/>
+          <w:tab w:val="left" w:pos="13740"/>
+          <w:tab w:val="left" w:pos="14656"/>
+        </w:tabs>
+        <w:spacing w:after="0" w:line="540" w:lineRule="atLeast"/>
+        <w:rPr>
+          <w:rFonts w:ascii="inherit" w:eastAsia="Times New Roman" w:hAnsi="inherit" w:cs="Courier New"/>
+          <w:color w:val="202124"/>
+          <w:sz w:val="28"/>
+          <w:szCs w:val="28"/>
+        </w:rPr>
+      </w:pPr>
+    </w:p>
+    <w:p>
+      <w:pPr>
+        <w:shd w:val="clear" w:color="auto" w:fill="F8F9FA"/>
+        <w:tabs>
+          <w:tab w:val="left" w:pos="916"/>
+          <w:tab w:val="left" w:pos="1832"/>
+          <w:tab w:val="left" w:pos="2748"/>
+          <w:tab w:val="left" w:pos="3664"/>
+          <w:tab w:val="left" w:pos="4580"/>
+          <w:tab w:val="left" w:pos="5496"/>
+          <w:tab w:val="left" w:pos="6412"/>
+          <w:tab w:val="left" w:pos="7328"/>
+          <w:tab w:val="left" w:pos="8244"/>
+          <w:tab w:val="left" w:pos="9160"/>
+          <w:tab w:val="left" w:pos="10076"/>
+          <w:tab w:val="left" w:pos="10992"/>
+          <w:tab w:val="left" w:pos="11908"/>
+          <w:tab w:val="left" w:pos="12824"/>
+          <w:tab w:val="left" w:pos="13740"/>
+          <w:tab w:val="left" w:pos="14656"/>
+        </w:tabs>
+        <w:spacing w:after="0" w:line="540" w:lineRule="atLeast"/>
+        <w:rPr>
+          <w:rFonts w:ascii="inherit" w:eastAsia="Times New Roman" w:hAnsi="inherit" w:cs="Courier New"/>
+          <w:color w:val="202124"/>
+          <w:sz w:val="28"/>
+          <w:szCs w:val="28"/>
+        </w:rPr>
+      </w:pPr>
+    </w:p>
+    <w:p>
+      <w:pPr>
+        <w:shd w:val="clear" w:color="auto" w:fill="F8F9FA"/>
+        <w:tabs>
+          <w:tab w:val="left" w:pos="916"/>
+          <w:tab w:val="left" w:pos="1832"/>
+          <w:tab w:val="left" w:pos="2748"/>
+          <w:tab w:val="left" w:pos="3664"/>
+          <w:tab w:val="left" w:pos="4580"/>
+          <w:tab w:val="left" w:pos="5496"/>
+          <w:tab w:val="left" w:pos="6412"/>
+          <w:tab w:val="left" w:pos="7328"/>
+          <w:tab w:val="left" w:pos="8244"/>
+          <w:tab w:val="left" w:pos="9160"/>
+          <w:tab w:val="left" w:pos="10076"/>
+          <w:tab w:val="left" w:pos="10992"/>
+          <w:tab w:val="left" w:pos="11908"/>
+          <w:tab w:val="left" w:pos="12824"/>
+          <w:tab w:val="left" w:pos="13740"/>
+          <w:tab w:val="left" w:pos="14656"/>
+        </w:tabs>
+        <w:spacing w:after="0" w:line="540" w:lineRule="atLeast"/>
+        <w:rPr>
+          <w:rFonts w:ascii="inherit" w:eastAsia="Times New Roman" w:hAnsi="inherit" w:cs="Courier New"/>
+          <w:color w:val="202124"/>
+          <w:sz w:val="28"/>
+          <w:szCs w:val="28"/>
+        </w:rPr>
+      </w:pPr>
+    </w:p>
+    <w:p>
+      <w:pPr>
+        <w:pStyle w:val="2"/>
+      </w:pPr>
+      <w:r>
+        <w:lastRenderedPageBreak/>
+        <w:t>Context Diagram</w:t>
+      </w:r>
+      <w:r>
         <w:t>:</w:t>
       </w:r>
     </w:p>
     <w:p>
       <w:pPr>
-        <w:pStyle w:val="NormalWeb"/>
+        <w:rPr>
+          <w:rFonts w:hint="cs"/>
+          <w:rtl/>
+        </w:rPr>
+      </w:pPr>
+    </w:p>
+    <w:p>
+      <w:pPr>
+        <w:shd w:val="clear" w:color="auto" w:fill="F8F9FA"/>
+        <w:tabs>
+          <w:tab w:val="left" w:pos="916"/>
+          <w:tab w:val="left" w:pos="1832"/>
+          <w:tab w:val="left" w:pos="2748"/>
+          <w:tab w:val="left" w:pos="3664"/>
+          <w:tab w:val="left" w:pos="4580"/>
+          <w:tab w:val="left" w:pos="5496"/>
+          <w:tab w:val="left" w:pos="6412"/>
+          <w:tab w:val="left" w:pos="7328"/>
+          <w:tab w:val="left" w:pos="8244"/>
+          <w:tab w:val="left" w:pos="9160"/>
+          <w:tab w:val="left" w:pos="10076"/>
+          <w:tab w:val="left" w:pos="10992"/>
+          <w:tab w:val="left" w:pos="11908"/>
+          <w:tab w:val="left" w:pos="12824"/>
+          <w:tab w:val="left" w:pos="13740"/>
+          <w:tab w:val="left" w:pos="14656"/>
+        </w:tabs>
+        <w:spacing w:after="0" w:line="540" w:lineRule="atLeast"/>
+        <w:rPr>
+          <w:rFonts w:ascii="inherit" w:eastAsia="Times New Roman" w:hAnsi="inherit" w:cs="Courier New" w:hint="cs"/>
+          <w:color w:val="202124"/>
+          <w:sz w:val="28"/>
+          <w:szCs w:val="28"/>
+          <w:rtl/>
+          <w:lang w:val="en"/>
+        </w:rPr>
+      </w:pPr>
+      <w:r>
+        <w:rPr>
+          <w:rFonts w:ascii="inherit" w:eastAsia="Times New Roman" w:hAnsi="inherit" w:cs="Courier New"/>
+          <w:color w:val="202124"/>
+          <w:sz w:val="28"/>
+          <w:szCs w:val="28"/>
+          <w:lang w:val="en"/>
+        </w:rPr>
+        <w:t>This is a brief structure that explains the environment in which the system exists and helps understand how the system communicates with what lies outside the system's boundaries and how they relate to each other.</w:t>
+      </w:r>
+    </w:p>
+    <w:p>
+      <w:pPr>
+        <w:tabs>
+          <w:tab w:val="left" w:pos="1747"/>
+        </w:tabs>
+        <w:rPr>
+          <w:rtl/>
+        </w:rPr>
+      </w:pPr>
+    </w:p>
+    <w:p>
+      <w:pPr>
+        <w:pStyle w:val="a4"/>
+        <w:rPr>
+          <w:rFonts w:ascii="Arial" w:hAnsi="Arial" w:cs="Arial"/>
+          <w:b/>
+          <w:bCs/>
+          <w:sz w:val="28"/>
+          <w:szCs w:val="28"/>
+        </w:rPr>
+      </w:pPr>
+      <w:r>
+        <w:rPr>
+          <w:noProof/>
+        </w:rPr>
+        <w:drawing>
+          <wp:inline distT="0" distB="0" distL="0" distR="0" wp14:anchorId="56F02A41" wp14:editId="35473DB1">
+            <wp:extent cx="6047939" cy="3285067"/>
+            <wp:effectExtent l="0" t="0" r="0" b="0"/>
+            <wp:docPr id="2" name="صورة 2"/>
+            <wp:cNvGraphicFramePr>
+              <a:graphicFrameLocks xmlns:a="http://schemas.openxmlformats.org/drawingml/2006/main" noChangeAspect="1"/>
+            </wp:cNvGraphicFramePr>
+            <a:graphic xmlns:a="http://schemas.openxmlformats.org/drawingml/2006/main">
+              <a:graphicData uri="http://schemas.openxmlformats.org/drawingml/2006/picture">
+                <pic:pic xmlns:pic="http://schemas.openxmlformats.org/drawingml/2006/picture">
+                  <pic:nvPicPr>
+                    <pic:cNvPr id="0" name=""/>
+                    <pic:cNvPicPr/>
+                  </pic:nvPicPr>
+                  <pic:blipFill>
+                    <a:blip r:embed="rId13"/>
+                    <a:stretch>
+                      <a:fillRect/>
+                    </a:stretch>
+                  </pic:blipFill>
+                  <pic:spPr>
+                    <a:xfrm>
+                      <a:off x="0" y="0"/>
+                      <a:ext cx="6047939" cy="3285067"/>
+                    </a:xfrm>
+                    <a:prstGeom prst="rect">
+                      <a:avLst/>
+                    </a:prstGeom>
+                  </pic:spPr>
+                </pic:pic>
+              </a:graphicData>
+            </a:graphic>
+          </wp:inline>
+        </w:drawing>
+      </w:r>
+    </w:p>
+    <w:p>
+      <w:pPr>
+        <w:pStyle w:val="a4"/>
+        <w:rPr>
+          <w:rFonts w:ascii="Arial" w:hAnsi="Arial" w:cs="Arial"/>
+          <w:b/>
+          <w:bCs/>
+          <w:sz w:val="28"/>
+          <w:szCs w:val="28"/>
+        </w:rPr>
+      </w:pPr>
+      <w:r>
+        <w:rPr>
+          <w:b/>
+          <w:bCs/>
+        </w:rPr>
+        <w:t>Figure 2</w:t>
+      </w:r>
+      <w:r>
+        <w:t>: Context Diagram of our System’s Architecture</w:t>
+      </w:r>
+    </w:p>
+    <w:p>
+      <w:pPr>
+        <w:pStyle w:val="a4"/>
+        <w:rPr>
+          <w:rFonts w:ascii="Arial" w:hAnsi="Arial" w:cs="Arial" w:hint="cs"/>
+          <w:b/>
+          <w:bCs/>
+          <w:sz w:val="28"/>
+          <w:szCs w:val="28"/>
+          <w:rtl/>
+        </w:rPr>
+      </w:pPr>
+    </w:p>
+    <w:p>
+      <w:pPr>
+        <w:pStyle w:val="a4"/>
+        <w:rPr>
+          <w:rFonts w:ascii="Arial" w:hAnsi="Arial" w:cs="Arial" w:hint="cs"/>
+          <w:b/>
+          <w:bCs/>
+          <w:sz w:val="28"/>
+          <w:szCs w:val="28"/>
+          <w:rtl/>
+        </w:rPr>
+      </w:pPr>
+    </w:p>
+    <w:p>
+      <w:pPr>
+        <w:pStyle w:val="a4"/>
+        <w:rPr>
+          <w:rFonts w:ascii="Arial" w:hAnsi="Arial" w:cs="Arial" w:hint="cs"/>
+          <w:b/>
+          <w:bCs/>
+          <w:sz w:val="28"/>
+          <w:szCs w:val="28"/>
+          <w:rtl/>
+        </w:rPr>
+      </w:pPr>
+    </w:p>
+    <w:p>
+      <w:pPr>
+        <w:pStyle w:val="a4"/>
+        <w:rPr>
+          <w:rFonts w:ascii="Arial" w:hAnsi="Arial" w:cs="Arial" w:hint="cs"/>
+          <w:b/>
+          <w:bCs/>
+          <w:sz w:val="28"/>
+          <w:szCs w:val="28"/>
+          <w:rtl/>
+        </w:rPr>
+      </w:pPr>
+    </w:p>
+    <w:p>
+      <w:pPr>
+        <w:pStyle w:val="a4"/>
+        <w:rPr>
+          <w:rFonts w:ascii="Arial" w:hAnsi="Arial" w:cs="Arial" w:hint="cs"/>
+          <w:b/>
+          <w:bCs/>
+          <w:sz w:val="28"/>
+          <w:szCs w:val="28"/>
+          <w:rtl/>
+        </w:rPr>
+      </w:pPr>
+    </w:p>
+    <w:p>
+      <w:pPr>
+        <w:pStyle w:val="a4"/>
+        <w:rPr>
+          <w:rFonts w:ascii="Arial" w:hAnsi="Arial" w:cs="Arial" w:hint="cs"/>
+          <w:b/>
+          <w:bCs/>
+          <w:sz w:val="28"/>
+          <w:szCs w:val="28"/>
+          <w:rtl/>
+        </w:rPr>
+      </w:pPr>
+    </w:p>
+    <w:p>
+      <w:pPr>
+        <w:rPr>
+          <w:rFonts w:eastAsiaTheme="majorEastAsia" w:cstheme="minorHAnsi"/>
+          <w:b/>
+          <w:bCs/>
+          <w:color w:val="000000" w:themeColor="text1"/>
+          <w:sz w:val="32"/>
+          <w:szCs w:val="32"/>
+        </w:rPr>
+      </w:pPr>
+      <w:r>
+        <w:rPr>
+          <w:rFonts w:eastAsiaTheme="majorEastAsia" w:cstheme="minorHAnsi"/>
+          <w:b/>
+          <w:bCs/>
+          <w:color w:val="000000" w:themeColor="text1"/>
+          <w:sz w:val="32"/>
+          <w:szCs w:val="32"/>
+        </w:rPr>
+        <w:lastRenderedPageBreak/>
+        <w:t xml:space="preserve">6  CHAPTER </w:t>
+      </w:r>
+      <w:r>
+        <w:rPr>
+          <w:rFonts w:eastAsiaTheme="majorEastAsia" w:cstheme="minorHAnsi" w:hint="cs"/>
+          <w:b/>
+          <w:bCs/>
+          <w:color w:val="000000" w:themeColor="text1"/>
+          <w:sz w:val="32"/>
+          <w:szCs w:val="32"/>
+          <w:rtl/>
+        </w:rPr>
+        <w:t>6</w:t>
+      </w:r>
+      <w:r>
+        <w:rPr>
+          <w:rFonts w:eastAsiaTheme="majorEastAsia" w:cstheme="minorHAnsi"/>
+          <w:b/>
+          <w:bCs/>
+          <w:color w:val="000000" w:themeColor="text1"/>
+          <w:sz w:val="32"/>
+          <w:szCs w:val="32"/>
+        </w:rPr>
+        <w:t>: SYSTEM MODELS</w:t>
+      </w:r>
+    </w:p>
+    <w:p>
+      <w:pPr>
+        <w:rPr>
+          <w:rFonts w:eastAsiaTheme="majorEastAsia" w:cstheme="minorHAnsi"/>
+          <w:b/>
+          <w:bCs/>
+          <w:color w:val="000000" w:themeColor="text1"/>
+          <w:sz w:val="32"/>
+          <w:szCs w:val="32"/>
+        </w:rPr>
+      </w:pPr>
+    </w:p>
+    <w:p>
+      <w:pPr>
+        <w:rPr>
+          <w:rFonts w:eastAsiaTheme="majorEastAsia" w:cstheme="minorHAnsi"/>
+          <w:b/>
+          <w:bCs/>
+          <w:color w:val="000000" w:themeColor="text1"/>
+          <w:sz w:val="32"/>
+          <w:szCs w:val="32"/>
+        </w:rPr>
+      </w:pPr>
+      <w:r>
+        <w:rPr>
+          <w:rFonts w:eastAsiaTheme="majorEastAsia" w:cstheme="minorHAnsi"/>
+          <w:b/>
+          <w:bCs/>
+          <w:color w:val="000000" w:themeColor="text1"/>
+          <w:sz w:val="32"/>
+          <w:szCs w:val="32"/>
+        </w:rPr>
+        <w:t>6.3  Activity Diagrams</w:t>
+      </w:r>
+      <w:r>
+        <w:rPr>
+          <w:rFonts w:eastAsiaTheme="majorEastAsia" w:cstheme="minorHAnsi"/>
+          <w:b/>
+          <w:bCs/>
+          <w:color w:val="000000" w:themeColor="text1"/>
+          <w:sz w:val="32"/>
+          <w:szCs w:val="32"/>
+        </w:rPr>
+        <w:t>:</w:t>
+      </w:r>
+    </w:p>
+    <w:p>
+      <w:pPr>
+        <w:rPr>
+          <w:rFonts w:eastAsiaTheme="majorEastAsia" w:cstheme="minorHAnsi"/>
+          <w:b/>
+          <w:bCs/>
+          <w:color w:val="000000" w:themeColor="text1"/>
+          <w:sz w:val="32"/>
+          <w:szCs w:val="32"/>
+        </w:rPr>
+      </w:pPr>
+      <w:r>
+        <w:rPr>
+          <w:noProof/>
+        </w:rPr>
+        <w:t xml:space="preserve">  </w:t>
+      </w:r>
+      <w:r>
+        <w:rPr>
+          <w:noProof/>
+        </w:rPr>
+        <w:drawing>
+          <wp:inline distT="0" distB="0" distL="0" distR="0" wp14:anchorId="2A0E1CD9" wp14:editId="09A941EB">
+            <wp:extent cx="3928533" cy="5966984"/>
+            <wp:effectExtent l="0" t="0" r="0" b="0"/>
+            <wp:docPr id="8" name="صورة 8"/>
+            <wp:cNvGraphicFramePr>
+              <a:graphicFrameLocks xmlns:a="http://schemas.openxmlformats.org/drawingml/2006/main" noChangeAspect="1"/>
+            </wp:cNvGraphicFramePr>
+            <a:graphic xmlns:a="http://schemas.openxmlformats.org/drawingml/2006/main">
+              <a:graphicData uri="http://schemas.openxmlformats.org/drawingml/2006/picture">
+                <pic:pic xmlns:pic="http://schemas.openxmlformats.org/drawingml/2006/picture">
+                  <pic:nvPicPr>
+                    <pic:cNvPr id="0" name=""/>
+                    <pic:cNvPicPr/>
+                  </pic:nvPicPr>
+                  <pic:blipFill>
+                    <a:blip r:embed="rId14"/>
+                    <a:stretch>
+                      <a:fillRect/>
+                    </a:stretch>
+                  </pic:blipFill>
+                  <pic:spPr>
+                    <a:xfrm>
+                      <a:off x="0" y="0"/>
+                      <a:ext cx="3929250" cy="5968073"/>
+                    </a:xfrm>
+                    <a:prstGeom prst="rect">
+                      <a:avLst/>
+                    </a:prstGeom>
+                  </pic:spPr>
+                </pic:pic>
+              </a:graphicData>
+            </a:graphic>
+          </wp:inline>
+        </w:drawing>
+      </w:r>
+    </w:p>
+    <w:p>
+      <w:pPr>
+        <w:pStyle w:val="a4"/>
+      </w:pPr>
+      <w:r>
+        <w:rPr>
+          <w:b/>
+          <w:bCs/>
+        </w:rPr>
+        <w:t>Figure 9</w:t>
+      </w:r>
+      <w:r>
+        <w:t>: Genera</w:t>
+      </w:r>
+      <w:r>
+        <w:t xml:space="preserve">l Activity Diagram of a Patient  </w:t>
+      </w:r>
+      <w:proofErr w:type="spellStart"/>
+      <w:r>
+        <w:t>t</w:t>
+      </w:r>
+      <w:r>
+        <w:rPr>
+          <w:lang w:val="en"/>
+        </w:rPr>
+        <w:t>o</w:t>
+      </w:r>
+      <w:proofErr w:type="spellEnd"/>
+      <w:r>
+        <w:rPr>
+          <w:lang w:val="en"/>
+        </w:rPr>
+        <w:t xml:space="preserve"> book an appointment for the first time</w:t>
+      </w:r>
+    </w:p>
+    <w:p>
+      <w:pPr>
+        <w:pStyle w:val="a4"/>
+        <w:rPr>
+          <w:rFonts w:ascii="Arial" w:hAnsi="Arial" w:cs="Arial" w:hint="cs"/>
+          <w:b/>
+          <w:bCs/>
+          <w:sz w:val="28"/>
+          <w:szCs w:val="28"/>
+          <w:rtl/>
+        </w:rPr>
+      </w:pPr>
+    </w:p>
+    <w:p>
+      <w:pPr>
+        <w:pStyle w:val="a4"/>
+        <w:rPr>
+          <w:rFonts w:ascii="Arial" w:hAnsi="Arial" w:cs="Arial" w:hint="cs"/>
+          <w:b/>
+          <w:bCs/>
+          <w:sz w:val="28"/>
+          <w:szCs w:val="28"/>
+          <w:rtl/>
+        </w:rPr>
+      </w:pPr>
+      <w:r>
+        <w:rPr>
+          <w:noProof/>
+        </w:rPr>
+        <w:lastRenderedPageBreak/>
+        <w:drawing>
+          <wp:inline distT="0" distB="0" distL="0" distR="0" wp14:anchorId="3A33FE85" wp14:editId="6CBBB26A">
+            <wp:extent cx="4602480" cy="6918960"/>
+            <wp:effectExtent l="0" t="0" r="7620" b="0"/>
+            <wp:docPr id="9" name="صورة 9"/>
+            <wp:cNvGraphicFramePr>
+              <a:graphicFrameLocks xmlns:a="http://schemas.openxmlformats.org/drawingml/2006/main" noChangeAspect="1"/>
+            </wp:cNvGraphicFramePr>
+            <a:graphic xmlns:a="http://schemas.openxmlformats.org/drawingml/2006/main">
+              <a:graphicData uri="http://schemas.openxmlformats.org/drawingml/2006/picture">
+                <pic:pic xmlns:pic="http://schemas.openxmlformats.org/drawingml/2006/picture">
+                  <pic:nvPicPr>
+                    <pic:cNvPr id="0" name=""/>
+                    <pic:cNvPicPr/>
+                  </pic:nvPicPr>
+                  <pic:blipFill>
+                    <a:blip r:embed="rId15"/>
+                    <a:stretch>
+                      <a:fillRect/>
+                    </a:stretch>
+                  </pic:blipFill>
+                  <pic:spPr>
+                    <a:xfrm>
+                      <a:off x="0" y="0"/>
+                      <a:ext cx="4602480" cy="6918960"/>
+                    </a:xfrm>
+                    <a:prstGeom prst="rect">
+                      <a:avLst/>
+                    </a:prstGeom>
+                  </pic:spPr>
+                </pic:pic>
+              </a:graphicData>
+            </a:graphic>
+          </wp:inline>
+        </w:drawing>
+      </w:r>
+    </w:p>
+    <w:p>
+      <w:pPr>
+        <w:pStyle w:val="a4"/>
+      </w:pPr>
+      <w:r>
+        <w:rPr>
+          <w:b/>
+          <w:bCs/>
+        </w:rPr>
+        <w:t>Figure 11</w:t>
+      </w:r>
+      <w:r>
+        <w:t xml:space="preserve">: Activity Diagram shows the </w:t>
+      </w:r>
+      <w:r>
+        <w:t>Flow of Events that a System’s Admin</w:t>
+      </w:r>
+      <w:r>
+        <w:t xml:space="preserve"> sh</w:t>
+      </w:r>
+      <w:r>
+        <w:t xml:space="preserve">ould Follow  </w:t>
+      </w:r>
+      <w:proofErr w:type="spellStart"/>
+      <w:r>
+        <w:rPr>
+          <w:lang w:val="en"/>
+        </w:rPr>
+        <w:t>t</w:t>
+      </w:r>
+      <w:r>
+        <w:rPr>
+          <w:lang w:val="en"/>
+        </w:rPr>
+        <w:t>o</w:t>
+      </w:r>
+      <w:proofErr w:type="spellEnd"/>
+      <w:r>
+        <w:rPr>
+          <w:lang w:val="en"/>
+        </w:rPr>
+        <w:t xml:space="preserve"> create a list of appointments</w:t>
+      </w:r>
+      <w:r>
+        <w:t>.</w:t>
+      </w:r>
+    </w:p>
+    <w:p>
+      <w:pPr>
+        <w:pStyle w:val="a4"/>
+        <w:rPr>
+          <w:rFonts w:ascii="Arial" w:hAnsi="Arial" w:cs="Arial" w:hint="cs"/>
+          <w:b/>
+          <w:bCs/>
+          <w:sz w:val="28"/>
+          <w:szCs w:val="28"/>
+          <w:rtl/>
+        </w:rPr>
+      </w:pPr>
+      <w:r>
+        <w:t>.</w:t>
+      </w:r>
+    </w:p>
+    <w:p>
+      <w:pPr>
+        <w:pStyle w:val="a4"/>
+        <w:rPr>
+          <w:rFonts w:ascii="Arial" w:hAnsi="Arial" w:cs="Arial"/>
+          <w:b/>
+          <w:bCs/>
+          <w:sz w:val="28"/>
+          <w:szCs w:val="28"/>
+        </w:rPr>
+      </w:pPr>
+    </w:p>
+    <w:p>
+      <w:pPr>
+        <w:pStyle w:val="a4"/>
+        <w:rPr>
+          <w:rFonts w:ascii="Arial" w:hAnsi="Arial" w:cs="Arial"/>
+          <w:b/>
+          <w:bCs/>
+          <w:color w:val="C00000"/>
+        </w:rPr>
+      </w:pPr>
+      <w:r>
+        <w:rPr>
+          <w:rFonts w:ascii="Arial" w:hAnsi="Arial" w:cs="Arial"/>
+          <w:b/>
+          <w:bCs/>
+          <w:color w:val="C00000"/>
+          <w:sz w:val="28"/>
+          <w:szCs w:val="28"/>
+        </w:rPr>
+        <w:lastRenderedPageBreak/>
+        <w:t>Product Features</w:t>
+      </w:r>
+      <w:r>
+        <w:rPr>
+          <w:rFonts w:ascii="Arial" w:hAnsi="Arial" w:cs="Arial"/>
+          <w:b/>
+          <w:bCs/>
+          <w:color w:val="C00000"/>
+        </w:rPr>
+        <w:t>:</w:t>
+      </w:r>
+    </w:p>
+    <w:p>
+      <w:pPr>
+        <w:pStyle w:val="a4"/>
         <w:shd w:val="clear" w:color="auto" w:fill="FFFFFF"/>
         <w:spacing w:before="0" w:beforeAutospacing="0" w:after="450" w:afterAutospacing="0"/>
         <w:rPr>
@@ -4744,7 +6511,7 @@
                     <pic:cNvPicPr/>
                   </pic:nvPicPr>
                   <pic:blipFill>
-                    <a:blip r:embed="rId12">
+                    <a:blip r:embed="rId16">
                       <a:extLst>
                         <a:ext uri="{28A0092B-C50C-407E-A947-70E740481C1C}">
                           <a14:useLocalDpi xmlns:a14="http://schemas.microsoft.com/office/drawing/2010/main" val="0"/>
@@ -4783,7 +6550,7 @@
         </w:rPr>
         <w:t>The major features of the patient appointments database system as shown in below </w:t>
       </w:r>
-      <w:hyperlink r:id="rId13" w:tgtFrame="_blank" w:history="1">
+      <w:hyperlink r:id="rId17" w:tgtFrame="_blank" w:history="1">
         <w:r>
           <w:rPr>
             <w:rStyle w:val="Hyperlink"/>
@@ -4820,7 +6587,7 @@
     </w:p>
     <w:p>
       <w:pPr>
-        <w:pStyle w:val="NormalWeb"/>
+        <w:pStyle w:val="a4"/>
         <w:spacing w:before="0" w:beforeAutospacing="0" w:after="0" w:afterAutospacing="0"/>
         <w:jc w:val="center"/>
         <w:rPr>
@@ -4851,7 +6618,7 @@
     </w:p>
     <w:p>
       <w:pPr>
-        <w:pStyle w:val="NormalWeb"/>
+        <w:pStyle w:val="a4"/>
         <w:spacing w:before="0" w:beforeAutospacing="0" w:after="0" w:afterAutospacing="0"/>
         <w:jc w:val="center"/>
         <w:rPr>
@@ -4864,7 +6631,7 @@
     </w:p>
     <w:p>
       <w:pPr>
-        <w:pStyle w:val="NormalWeb"/>
+        <w:pStyle w:val="a4"/>
         <w:spacing w:before="0" w:beforeAutospacing="0" w:after="0" w:afterAutospacing="0"/>
         <w:rPr>
           <w:b/>
@@ -4873,7 +6640,7 @@
       </w:pPr>
     </w:p>
     <w:sectPr>
-      <w:footerReference w:type="default" r:id="rId14"/>
+      <w:footerReference w:type="default" r:id="rId18"/>
       <w:pgSz w:w="12240" w:h="15840"/>
       <w:pgMar w:top="1440" w:right="1440" w:bottom="1440" w:left="1440" w:header="720" w:footer="720" w:gutter="0"/>
       <w:pgNumType w:start="1"/>
@@ -4928,7 +6695,7 @@
     <w:sdtContent>
       <w:p>
         <w:pPr>
-          <w:pStyle w:val="Footer"/>
+          <w:pStyle w:val="a8"/>
           <w:pBdr>
             <w:top w:val="single" w:sz="4" w:space="1" w:color="D9D9D9" w:themeColor="background1" w:themeShade="D9"/>
           </w:pBdr>
@@ -4952,7 +6719,7 @@
             <w:bCs/>
             <w:noProof/>
           </w:rPr>
-          <w:t>2</w:t>
+          <w:t>7</w:t>
         </w:r>
         <w:r>
           <w:rPr>
@@ -4981,7 +6748,7 @@
   </w:sdt>
   <w:p>
     <w:pPr>
-      <w:pStyle w:val="Footer"/>
+      <w:pStyle w:val="a8"/>
     </w:pPr>
   </w:p>
 </w:ftr>
@@ -5016,7 +6783,7 @@
 <w:hdr xmlns:wpc="http://schemas.microsoft.com/office/word/2010/wordprocessingCanvas" xmlns:mc="http://schemas.openxmlformats.org/markup-compatibility/2006" xmlns:o="urn:schemas-microsoft-com:office:office" xmlns:r="http://schemas.openxmlformats.org/officeDocument/2006/relationships" xmlns:m="http://schemas.openxmlformats.org/officeDocument/2006/math" xmlns:v="urn:schemas-microsoft-com:vml" xmlns:wp14="http://schemas.microsoft.com/office/word/2010/wordprocessingDrawing" xmlns:wp="http://schemas.openxmlformats.org/drawingml/2006/wordprocessingDrawing" xmlns:w10="urn:schemas-microsoft-com:office:word" xmlns:w="http://schemas.openxmlformats.org/wordprocessingml/2006/main" xmlns:w14="http://schemas.microsoft.com/office/word/2010/wordml" xmlns:wpg="http://schemas.microsoft.com/office/word/2010/wordprocessingGroup" xmlns:wpi="http://schemas.microsoft.com/office/word/2010/wordprocessingInk" xmlns:wne="http://schemas.microsoft.com/office/word/2006/wordml" xmlns:wps="http://schemas.microsoft.com/office/word/2010/wordprocessingShape" mc:Ignorable="w14 wp14">
   <w:p>
     <w:pPr>
-      <w:pStyle w:val="NormalWeb"/>
+      <w:pStyle w:val="a4"/>
       <w:spacing w:before="0" w:beforeAutospacing="0" w:after="0" w:afterAutospacing="0"/>
       <w:jc w:val="center"/>
     </w:pPr>
@@ -5322,17 +7089,17 @@
     <w:lvl w:ilvl="0">
       <w:start w:val="1"/>
       <w:numFmt w:val="decimal"/>
-      <w:pStyle w:val="Heading1"/>
+      <w:pStyle w:val="1"/>
       <w:lvlText w:val="%1"/>
       <w:lvlJc w:val="left"/>
       <w:pPr>
-        <w:ind w:left="432" w:hanging="432"/>
+        <w:ind w:left="792" w:hanging="432"/>
       </w:pPr>
     </w:lvl>
     <w:lvl w:ilvl="1">
       <w:start w:val="1"/>
       <w:numFmt w:val="decimal"/>
-      <w:pStyle w:val="Heading2"/>
+      <w:pStyle w:val="2"/>
       <w:lvlText w:val="%1.%2"/>
       <w:lvlJc w:val="left"/>
       <w:pPr>
@@ -5342,7 +7109,7 @@
     <w:lvl w:ilvl="2">
       <w:start w:val="1"/>
       <w:numFmt w:val="decimal"/>
-      <w:pStyle w:val="Heading3"/>
+      <w:pStyle w:val="3"/>
       <w:lvlText w:val="%1.%2.%3"/>
       <w:lvlJc w:val="left"/>
       <w:pPr>
@@ -5352,7 +7119,7 @@
     <w:lvl w:ilvl="3">
       <w:start w:val="1"/>
       <w:numFmt w:val="decimal"/>
-      <w:pStyle w:val="Heading4"/>
+      <w:pStyle w:val="4"/>
       <w:lvlText w:val="%1.%2.%3.%4"/>
       <w:lvlJc w:val="left"/>
       <w:pPr>
@@ -5362,7 +7129,7 @@
     <w:lvl w:ilvl="4">
       <w:start w:val="1"/>
       <w:numFmt w:val="decimal"/>
-      <w:pStyle w:val="Heading5"/>
+      <w:pStyle w:val="5"/>
       <w:lvlText w:val="%1.%2.%3.%4.%5"/>
       <w:lvlJc w:val="left"/>
       <w:pPr>
@@ -5372,7 +7139,7 @@
     <w:lvl w:ilvl="5">
       <w:start w:val="1"/>
       <w:numFmt w:val="decimal"/>
-      <w:pStyle w:val="Heading6"/>
+      <w:pStyle w:val="6"/>
       <w:lvlText w:val="%1.%2.%3.%4.%5.%6"/>
       <w:lvlJc w:val="left"/>
       <w:pPr>
@@ -5382,7 +7149,7 @@
     <w:lvl w:ilvl="6">
       <w:start w:val="1"/>
       <w:numFmt w:val="decimal"/>
-      <w:pStyle w:val="Heading7"/>
+      <w:pStyle w:val="7"/>
       <w:lvlText w:val="%1.%2.%3.%4.%5.%6.%7"/>
       <w:lvlJc w:val="left"/>
       <w:pPr>
@@ -5392,7 +7159,7 @@
     <w:lvl w:ilvl="7">
       <w:start w:val="1"/>
       <w:numFmt w:val="decimal"/>
-      <w:pStyle w:val="Heading8"/>
+      <w:pStyle w:val="8"/>
       <w:lvlText w:val="%1.%2.%3.%4.%5.%6.%7.%8"/>
       <w:lvlJc w:val="left"/>
       <w:pPr>
@@ -5402,7 +7169,7 @@
     <w:lvl w:ilvl="8">
       <w:start w:val="1"/>
       <w:numFmt w:val="decimal"/>
-      <w:pStyle w:val="Heading9"/>
+      <w:pStyle w:val="9"/>
       <w:lvlText w:val="%1.%2.%3.%4.%5.%6.%7.%8.%9"/>
       <w:lvlJc w:val="left"/>
       <w:pPr>
@@ -5418,6 +7185,18 @@
   </w:num>
   <w:num w:numId="3">
     <w:abstractNumId w:val="1"/>
+  </w:num>
+  <w:num w:numId="4">
+    <w:abstractNumId w:val="2"/>
+    <w:lvlOverride w:ilvl="0">
+      <w:startOverride w:val="4"/>
+    </w:lvlOverride>
+  </w:num>
+  <w:num w:numId="5">
+    <w:abstractNumId w:val="2"/>
+    <w:lvlOverride w:ilvl="0">
+      <w:startOverride w:val="6"/>
+    </w:lvlOverride>
   </w:num>
 </w:numbering>
 </file>
@@ -5578,15 +7357,15 @@
     <w:lsdException w:name="Bibliography" w:uiPriority="37"/>
     <w:lsdException w:name="TOC Heading" w:uiPriority="39" w:qFormat="1"/>
   </w:latentStyles>
-  <w:style w:type="paragraph" w:default="1" w:styleId="Normal">
+  <w:style w:type="paragraph" w:default="1" w:styleId="a">
     <w:name w:val="Normal"/>
     <w:qFormat/>
   </w:style>
-  <w:style w:type="paragraph" w:styleId="Heading1">
+  <w:style w:type="paragraph" w:styleId="1">
     <w:name w:val="heading 1"/>
-    <w:basedOn w:val="Normal"/>
-    <w:next w:val="Normal"/>
-    <w:link w:val="Heading1Char"/>
+    <w:basedOn w:val="a"/>
+    <w:next w:val="a"/>
+    <w:link w:val="1Char"/>
     <w:uiPriority w:val="9"/>
     <w:qFormat/>
     <w:rsid w:val="00B46860"/>
@@ -5597,6 +7376,7 @@
         <w:numId w:val="1"/>
       </w:numPr>
       <w:spacing w:before="480" w:after="0"/>
+      <w:ind w:left="432"/>
       <w:outlineLvl w:val="0"/>
     </w:pPr>
     <w:rPr>
@@ -5608,11 +7388,11 @@
       <w:szCs w:val="32"/>
     </w:rPr>
   </w:style>
-  <w:style w:type="paragraph" w:styleId="Heading2">
+  <w:style w:type="paragraph" w:styleId="2">
     <w:name w:val="heading 2"/>
-    <w:basedOn w:val="Normal"/>
-    <w:next w:val="Normal"/>
-    <w:link w:val="Heading2Char"/>
+    <w:basedOn w:val="a"/>
+    <w:next w:val="a"/>
+    <w:link w:val="2Char"/>
     <w:uiPriority w:val="9"/>
     <w:unhideWhenUsed/>
     <w:qFormat/>
@@ -5636,11 +7416,11 @@
       <w:szCs w:val="30"/>
     </w:rPr>
   </w:style>
-  <w:style w:type="paragraph" w:styleId="Heading3">
+  <w:style w:type="paragraph" w:styleId="3">
     <w:name w:val="heading 3"/>
-    <w:basedOn w:val="Normal"/>
-    <w:next w:val="Normal"/>
-    <w:link w:val="Heading3Char"/>
+    <w:basedOn w:val="a"/>
+    <w:next w:val="a"/>
+    <w:link w:val="3Char"/>
     <w:uiPriority w:val="9"/>
     <w:semiHidden/>
     <w:unhideWhenUsed/>
@@ -5663,11 +7443,11 @@
       <w:color w:val="4F81BD" w:themeColor="accent1"/>
     </w:rPr>
   </w:style>
-  <w:style w:type="paragraph" w:styleId="Heading4">
+  <w:style w:type="paragraph" w:styleId="4">
     <w:name w:val="heading 4"/>
-    <w:basedOn w:val="Normal"/>
-    <w:next w:val="Normal"/>
-    <w:link w:val="Heading4Char"/>
+    <w:basedOn w:val="a"/>
+    <w:next w:val="a"/>
+    <w:link w:val="4Char"/>
     <w:uiPriority w:val="9"/>
     <w:semiHidden/>
     <w:unhideWhenUsed/>
@@ -5692,11 +7472,11 @@
       <w:color w:val="4F81BD" w:themeColor="accent1"/>
     </w:rPr>
   </w:style>
-  <w:style w:type="paragraph" w:styleId="Heading5">
+  <w:style w:type="paragraph" w:styleId="5">
     <w:name w:val="heading 5"/>
-    <w:basedOn w:val="Normal"/>
-    <w:next w:val="Normal"/>
-    <w:link w:val="Heading5Char"/>
+    <w:basedOn w:val="a"/>
+    <w:next w:val="a"/>
+    <w:link w:val="5Char"/>
     <w:uiPriority w:val="9"/>
     <w:semiHidden/>
     <w:unhideWhenUsed/>
@@ -5717,11 +7497,11 @@
       <w:color w:val="243F60" w:themeColor="accent1" w:themeShade="7F"/>
     </w:rPr>
   </w:style>
-  <w:style w:type="paragraph" w:styleId="Heading6">
+  <w:style w:type="paragraph" w:styleId="6">
     <w:name w:val="heading 6"/>
-    <w:basedOn w:val="Normal"/>
-    <w:next w:val="Normal"/>
-    <w:link w:val="Heading6Char"/>
+    <w:basedOn w:val="a"/>
+    <w:next w:val="a"/>
+    <w:link w:val="6Char"/>
     <w:uiPriority w:val="9"/>
     <w:semiHidden/>
     <w:unhideWhenUsed/>
@@ -5744,11 +7524,11 @@
       <w:color w:val="243F60" w:themeColor="accent1" w:themeShade="7F"/>
     </w:rPr>
   </w:style>
-  <w:style w:type="paragraph" w:styleId="Heading7">
+  <w:style w:type="paragraph" w:styleId="7">
     <w:name w:val="heading 7"/>
-    <w:basedOn w:val="Normal"/>
-    <w:next w:val="Normal"/>
-    <w:link w:val="Heading7Char"/>
+    <w:basedOn w:val="a"/>
+    <w:next w:val="a"/>
+    <w:link w:val="7Char"/>
     <w:uiPriority w:val="9"/>
     <w:semiHidden/>
     <w:unhideWhenUsed/>
@@ -5771,11 +7551,11 @@
       <w:color w:val="404040" w:themeColor="text1" w:themeTint="BF"/>
     </w:rPr>
   </w:style>
-  <w:style w:type="paragraph" w:styleId="Heading8">
+  <w:style w:type="paragraph" w:styleId="8">
     <w:name w:val="heading 8"/>
-    <w:basedOn w:val="Normal"/>
-    <w:next w:val="Normal"/>
-    <w:link w:val="Heading8Char"/>
+    <w:basedOn w:val="a"/>
+    <w:next w:val="a"/>
+    <w:link w:val="8Char"/>
     <w:uiPriority w:val="9"/>
     <w:semiHidden/>
     <w:unhideWhenUsed/>
@@ -5798,11 +7578,11 @@
       <w:szCs w:val="20"/>
     </w:rPr>
   </w:style>
-  <w:style w:type="paragraph" w:styleId="Heading9">
+  <w:style w:type="paragraph" w:styleId="9">
     <w:name w:val="heading 9"/>
-    <w:basedOn w:val="Normal"/>
-    <w:next w:val="Normal"/>
-    <w:link w:val="Heading9Char"/>
+    <w:basedOn w:val="a"/>
+    <w:next w:val="a"/>
+    <w:link w:val="9Char"/>
     <w:uiPriority w:val="9"/>
     <w:semiHidden/>
     <w:unhideWhenUsed/>
@@ -5827,13 +7607,12 @@
       <w:szCs w:val="20"/>
     </w:rPr>
   </w:style>
-  <w:style w:type="character" w:default="1" w:styleId="DefaultParagraphFont">
+  <w:style w:type="character" w:default="1" w:styleId="a0">
     <w:name w:val="Default Paragraph Font"/>
     <w:uiPriority w:val="1"/>
-    <w:semiHidden/>
     <w:unhideWhenUsed/>
   </w:style>
-  <w:style w:type="table" w:default="1" w:styleId="TableNormal">
+  <w:style w:type="table" w:default="1" w:styleId="a1">
     <w:name w:val="Normal Table"/>
     <w:uiPriority w:val="99"/>
     <w:semiHidden/>
@@ -5848,16 +7627,16 @@
       </w:tblCellMar>
     </w:tblPr>
   </w:style>
-  <w:style w:type="numbering" w:default="1" w:styleId="NoList">
+  <w:style w:type="numbering" w:default="1" w:styleId="a2">
     <w:name w:val="No List"/>
     <w:uiPriority w:val="99"/>
     <w:semiHidden/>
     <w:unhideWhenUsed/>
   </w:style>
-  <w:style w:type="paragraph" w:styleId="BalloonText">
+  <w:style w:type="paragraph" w:styleId="a3">
     <w:name w:val="Balloon Text"/>
-    <w:basedOn w:val="Normal"/>
-    <w:link w:val="BalloonTextChar"/>
+    <w:basedOn w:val="a"/>
+    <w:link w:val="Char"/>
     <w:uiPriority w:val="99"/>
     <w:semiHidden/>
     <w:unhideWhenUsed/>
@@ -5871,10 +7650,10 @@
       <w:szCs w:val="16"/>
     </w:rPr>
   </w:style>
-  <w:style w:type="character" w:customStyle="1" w:styleId="BalloonTextChar">
-    <w:name w:val="Balloon Text Char"/>
-    <w:basedOn w:val="DefaultParagraphFont"/>
-    <w:link w:val="BalloonText"/>
+  <w:style w:type="character" w:customStyle="1" w:styleId="Char">
+    <w:name w:val="نص في بالون Char"/>
+    <w:basedOn w:val="a0"/>
+    <w:link w:val="a3"/>
     <w:uiPriority w:val="99"/>
     <w:semiHidden/>
     <w:rsid w:val="00B84DA0"/>
@@ -5884,9 +7663,9 @@
       <w:szCs w:val="16"/>
     </w:rPr>
   </w:style>
-  <w:style w:type="paragraph" w:styleId="NormalWeb">
+  <w:style w:type="paragraph" w:styleId="a4">
     <w:name w:val="Normal (Web)"/>
-    <w:basedOn w:val="Normal"/>
+    <w:basedOn w:val="a"/>
     <w:uiPriority w:val="99"/>
     <w:unhideWhenUsed/>
     <w:rsid w:val="00B84DA0"/>
@@ -5899,9 +7678,9 @@
       <w:szCs w:val="24"/>
     </w:rPr>
   </w:style>
-  <w:style w:type="table" w:styleId="TableGrid">
+  <w:style w:type="table" w:styleId="a5">
     <w:name w:val="Table Grid"/>
-    <w:basedOn w:val="TableNormal"/>
+    <w:basedOn w:val="a1"/>
     <w:uiPriority w:val="59"/>
     <w:rsid w:val="0027386B"/>
     <w:pPr>
@@ -5925,9 +7704,9 @@
       </w:tblCellMar>
     </w:tblPr>
   </w:style>
-  <w:style w:type="table" w:styleId="LightShading">
+  <w:style w:type="table" w:styleId="a6">
     <w:name w:val="Light Shading"/>
-    <w:basedOn w:val="TableNormal"/>
+    <w:basedOn w:val="a1"/>
     <w:uiPriority w:val="60"/>
     <w:rsid w:val="0027386B"/>
     <w:pPr>
@@ -6028,10 +7807,10 @@
       </w:tcPr>
     </w:tblStylePr>
   </w:style>
-  <w:style w:type="paragraph" w:styleId="Header">
+  <w:style w:type="paragraph" w:styleId="a7">
     <w:name w:val="header"/>
-    <w:basedOn w:val="Normal"/>
-    <w:link w:val="HeaderChar"/>
+    <w:basedOn w:val="a"/>
+    <w:link w:val="Char0"/>
     <w:uiPriority w:val="99"/>
     <w:unhideWhenUsed/>
     <w:rsid w:val="00994933"/>
@@ -6043,17 +7822,17 @@
       <w:spacing w:after="0" w:line="240" w:lineRule="auto"/>
     </w:pPr>
   </w:style>
-  <w:style w:type="character" w:customStyle="1" w:styleId="HeaderChar">
-    <w:name w:val="Header Char"/>
-    <w:basedOn w:val="DefaultParagraphFont"/>
-    <w:link w:val="Header"/>
+  <w:style w:type="character" w:customStyle="1" w:styleId="Char0">
+    <w:name w:val="رأس الصفحة Char"/>
+    <w:basedOn w:val="a0"/>
+    <w:link w:val="a7"/>
     <w:uiPriority w:val="99"/>
     <w:rsid w:val="00994933"/>
   </w:style>
-  <w:style w:type="paragraph" w:styleId="Footer">
+  <w:style w:type="paragraph" w:styleId="a8">
     <w:name w:val="footer"/>
-    <w:basedOn w:val="Normal"/>
-    <w:link w:val="FooterChar"/>
+    <w:basedOn w:val="a"/>
+    <w:link w:val="Char1"/>
     <w:uiPriority w:val="99"/>
     <w:unhideWhenUsed/>
     <w:rsid w:val="00994933"/>
@@ -6065,16 +7844,16 @@
       <w:spacing w:after="0" w:line="240" w:lineRule="auto"/>
     </w:pPr>
   </w:style>
-  <w:style w:type="character" w:customStyle="1" w:styleId="FooterChar">
-    <w:name w:val="Footer Char"/>
-    <w:basedOn w:val="DefaultParagraphFont"/>
-    <w:link w:val="Footer"/>
+  <w:style w:type="character" w:customStyle="1" w:styleId="Char1">
+    <w:name w:val="تذييل الصفحة Char"/>
+    <w:basedOn w:val="a0"/>
+    <w:link w:val="a8"/>
     <w:uiPriority w:val="99"/>
     <w:rsid w:val="00994933"/>
   </w:style>
   <w:style w:type="character" w:styleId="Hyperlink">
     <w:name w:val="Hyperlink"/>
-    <w:basedOn w:val="DefaultParagraphFont"/>
+    <w:basedOn w:val="a0"/>
     <w:uiPriority w:val="99"/>
     <w:semiHidden/>
     <w:unhideWhenUsed/>
@@ -6084,10 +7863,10 @@
       <w:u w:val="single"/>
     </w:rPr>
   </w:style>
-  <w:style w:type="character" w:customStyle="1" w:styleId="Heading1Char">
-    <w:name w:val="Heading 1 Char"/>
-    <w:basedOn w:val="DefaultParagraphFont"/>
-    <w:link w:val="Heading1"/>
+  <w:style w:type="character" w:customStyle="1" w:styleId="1Char">
+    <w:name w:val="عنوان 1 Char"/>
+    <w:basedOn w:val="a0"/>
+    <w:link w:val="1"/>
     <w:uiPriority w:val="9"/>
     <w:rsid w:val="00B46860"/>
     <w:rPr>
@@ -6099,10 +7878,10 @@
       <w:szCs w:val="32"/>
     </w:rPr>
   </w:style>
-  <w:style w:type="character" w:customStyle="1" w:styleId="Heading2Char">
-    <w:name w:val="Heading 2 Char"/>
-    <w:basedOn w:val="DefaultParagraphFont"/>
-    <w:link w:val="Heading2"/>
+  <w:style w:type="character" w:customStyle="1" w:styleId="2Char">
+    <w:name w:val="عنوان 2 Char"/>
+    <w:basedOn w:val="a0"/>
+    <w:link w:val="2"/>
     <w:uiPriority w:val="9"/>
     <w:rsid w:val="00B46860"/>
     <w:rPr>
@@ -6114,10 +7893,10 @@
       <w:szCs w:val="30"/>
     </w:rPr>
   </w:style>
-  <w:style w:type="character" w:customStyle="1" w:styleId="Heading3Char">
-    <w:name w:val="Heading 3 Char"/>
-    <w:basedOn w:val="DefaultParagraphFont"/>
-    <w:link w:val="Heading3"/>
+  <w:style w:type="character" w:customStyle="1" w:styleId="3Char">
+    <w:name w:val="عنوان 3 Char"/>
+    <w:basedOn w:val="a0"/>
+    <w:link w:val="3"/>
     <w:uiPriority w:val="9"/>
     <w:semiHidden/>
     <w:rsid w:val="00B46860"/>
@@ -6128,10 +7907,10 @@
       <w:color w:val="4F81BD" w:themeColor="accent1"/>
     </w:rPr>
   </w:style>
-  <w:style w:type="character" w:customStyle="1" w:styleId="Heading4Char">
-    <w:name w:val="Heading 4 Char"/>
-    <w:basedOn w:val="DefaultParagraphFont"/>
-    <w:link w:val="Heading4"/>
+  <w:style w:type="character" w:customStyle="1" w:styleId="4Char">
+    <w:name w:val="عنوان 4 Char"/>
+    <w:basedOn w:val="a0"/>
+    <w:link w:val="4"/>
     <w:uiPriority w:val="9"/>
     <w:semiHidden/>
     <w:rsid w:val="00B46860"/>
@@ -6144,10 +7923,10 @@
       <w:color w:val="4F81BD" w:themeColor="accent1"/>
     </w:rPr>
   </w:style>
-  <w:style w:type="character" w:customStyle="1" w:styleId="Heading5Char">
-    <w:name w:val="Heading 5 Char"/>
-    <w:basedOn w:val="DefaultParagraphFont"/>
-    <w:link w:val="Heading5"/>
+  <w:style w:type="character" w:customStyle="1" w:styleId="5Char">
+    <w:name w:val="عنوان 5 Char"/>
+    <w:basedOn w:val="a0"/>
+    <w:link w:val="5"/>
     <w:uiPriority w:val="9"/>
     <w:semiHidden/>
     <w:rsid w:val="00B46860"/>
@@ -6156,10 +7935,10 @@
       <w:color w:val="243F60" w:themeColor="accent1" w:themeShade="7F"/>
     </w:rPr>
   </w:style>
-  <w:style w:type="character" w:customStyle="1" w:styleId="Heading6Char">
-    <w:name w:val="Heading 6 Char"/>
-    <w:basedOn w:val="DefaultParagraphFont"/>
-    <w:link w:val="Heading6"/>
+  <w:style w:type="character" w:customStyle="1" w:styleId="6Char">
+    <w:name w:val="عنوان 6 Char"/>
+    <w:basedOn w:val="a0"/>
+    <w:link w:val="6"/>
     <w:uiPriority w:val="9"/>
     <w:semiHidden/>
     <w:rsid w:val="00B46860"/>
@@ -6170,10 +7949,10 @@
       <w:color w:val="243F60" w:themeColor="accent1" w:themeShade="7F"/>
     </w:rPr>
   </w:style>
-  <w:style w:type="character" w:customStyle="1" w:styleId="Heading7Char">
-    <w:name w:val="Heading 7 Char"/>
-    <w:basedOn w:val="DefaultParagraphFont"/>
-    <w:link w:val="Heading7"/>
+  <w:style w:type="character" w:customStyle="1" w:styleId="7Char">
+    <w:name w:val="عنوان 7 Char"/>
+    <w:basedOn w:val="a0"/>
+    <w:link w:val="7"/>
     <w:uiPriority w:val="9"/>
     <w:semiHidden/>
     <w:rsid w:val="00B46860"/>
@@ -6184,10 +7963,10 @@
       <w:color w:val="404040" w:themeColor="text1" w:themeTint="BF"/>
     </w:rPr>
   </w:style>
-  <w:style w:type="character" w:customStyle="1" w:styleId="Heading8Char">
-    <w:name w:val="Heading 8 Char"/>
-    <w:basedOn w:val="DefaultParagraphFont"/>
-    <w:link w:val="Heading8"/>
+  <w:style w:type="character" w:customStyle="1" w:styleId="8Char">
+    <w:name w:val="عنوان 8 Char"/>
+    <w:basedOn w:val="a0"/>
+    <w:link w:val="8"/>
     <w:uiPriority w:val="9"/>
     <w:semiHidden/>
     <w:rsid w:val="00B46860"/>
@@ -6198,10 +7977,10 @@
       <w:szCs w:val="20"/>
     </w:rPr>
   </w:style>
-  <w:style w:type="character" w:customStyle="1" w:styleId="Heading9Char">
-    <w:name w:val="Heading 9 Char"/>
-    <w:basedOn w:val="DefaultParagraphFont"/>
-    <w:link w:val="Heading9"/>
+  <w:style w:type="character" w:customStyle="1" w:styleId="9Char">
+    <w:name w:val="عنوان 9 Char"/>
+    <w:basedOn w:val="a0"/>
+    <w:link w:val="9"/>
     <w:uiPriority w:val="9"/>
     <w:semiHidden/>
     <w:rsid w:val="00B46860"/>
@@ -6214,10 +7993,10 @@
       <w:szCs w:val="20"/>
     </w:rPr>
   </w:style>
-  <w:style w:type="paragraph" w:styleId="TOCHeading">
+  <w:style w:type="paragraph" w:styleId="a9">
     <w:name w:val="TOC Heading"/>
-    <w:basedOn w:val="Heading1"/>
-    <w:next w:val="Normal"/>
+    <w:basedOn w:val="1"/>
+    <w:next w:val="a"/>
     <w:uiPriority w:val="39"/>
     <w:unhideWhenUsed/>
     <w:qFormat/>
@@ -6234,10 +8013,10 @@
       <w:lang w:eastAsia="ja-JP"/>
     </w:rPr>
   </w:style>
-  <w:style w:type="paragraph" w:styleId="TOC1">
+  <w:style w:type="paragraph" w:styleId="10">
     <w:name w:val="toc 1"/>
-    <w:basedOn w:val="Normal"/>
-    <w:next w:val="Normal"/>
+    <w:basedOn w:val="a"/>
+    <w:next w:val="a"/>
     <w:autoRedefine/>
     <w:uiPriority w:val="39"/>
     <w:unhideWhenUsed/>
@@ -6246,10 +8025,10 @@
       <w:spacing w:after="100"/>
     </w:pPr>
   </w:style>
-  <w:style w:type="paragraph" w:styleId="TOC2">
+  <w:style w:type="paragraph" w:styleId="20">
     <w:name w:val="toc 2"/>
-    <w:basedOn w:val="Normal"/>
-    <w:next w:val="Normal"/>
+    <w:basedOn w:val="a"/>
+    <w:next w:val="a"/>
     <w:autoRedefine/>
     <w:uiPriority w:val="39"/>
     <w:unhideWhenUsed/>
@@ -6258,6 +8037,36 @@
       <w:spacing w:after="100"/>
       <w:ind w:left="220"/>
     </w:pPr>
+  </w:style>
+  <w:style w:type="paragraph" w:styleId="HTML">
+    <w:name w:val="HTML Preformatted"/>
+    <w:basedOn w:val="a"/>
+    <w:link w:val="HTMLChar"/>
+    <w:uiPriority w:val="99"/>
+    <w:semiHidden/>
+    <w:unhideWhenUsed/>
+    <w:rsid w:val="00A57FC1"/>
+    <w:pPr>
+      <w:spacing w:after="0" w:line="240" w:lineRule="auto"/>
+    </w:pPr>
+    <w:rPr>
+      <w:rFonts w:ascii="Consolas" w:hAnsi="Consolas"/>
+      <w:sz w:val="20"/>
+      <w:szCs w:val="20"/>
+    </w:rPr>
+  </w:style>
+  <w:style w:type="character" w:customStyle="1" w:styleId="HTMLChar">
+    <w:name w:val="بتنسيق HTML مسبق Char"/>
+    <w:basedOn w:val="a0"/>
+    <w:link w:val="HTML"/>
+    <w:uiPriority w:val="99"/>
+    <w:semiHidden/>
+    <w:rsid w:val="00A57FC1"/>
+    <w:rPr>
+      <w:rFonts w:ascii="Consolas" w:hAnsi="Consolas"/>
+      <w:sz w:val="20"/>
+      <w:szCs w:val="20"/>
+    </w:rPr>
   </w:style>
 </w:styles>
 </file>
@@ -6418,15 +8227,15 @@
     <w:lsdException w:name="Bibliography" w:uiPriority="37"/>
     <w:lsdException w:name="TOC Heading" w:uiPriority="39" w:qFormat="1"/>
   </w:latentStyles>
-  <w:style w:type="paragraph" w:default="1" w:styleId="Normal">
+  <w:style w:type="paragraph" w:default="1" w:styleId="a">
     <w:name w:val="Normal"/>
     <w:qFormat/>
   </w:style>
-  <w:style w:type="paragraph" w:styleId="Heading1">
+  <w:style w:type="paragraph" w:styleId="1">
     <w:name w:val="heading 1"/>
-    <w:basedOn w:val="Normal"/>
-    <w:next w:val="Normal"/>
-    <w:link w:val="Heading1Char"/>
+    <w:basedOn w:val="a"/>
+    <w:next w:val="a"/>
+    <w:link w:val="1Char"/>
     <w:uiPriority w:val="9"/>
     <w:qFormat/>
     <w:rsid w:val="00B46860"/>
@@ -6437,6 +8246,7 @@
         <w:numId w:val="1"/>
       </w:numPr>
       <w:spacing w:before="480" w:after="0"/>
+      <w:ind w:left="432"/>
       <w:outlineLvl w:val="0"/>
     </w:pPr>
     <w:rPr>
@@ -6448,11 +8258,11 @@
       <w:szCs w:val="32"/>
     </w:rPr>
   </w:style>
-  <w:style w:type="paragraph" w:styleId="Heading2">
+  <w:style w:type="paragraph" w:styleId="2">
     <w:name w:val="heading 2"/>
-    <w:basedOn w:val="Normal"/>
-    <w:next w:val="Normal"/>
-    <w:link w:val="Heading2Char"/>
+    <w:basedOn w:val="a"/>
+    <w:next w:val="a"/>
+    <w:link w:val="2Char"/>
     <w:uiPriority w:val="9"/>
     <w:unhideWhenUsed/>
     <w:qFormat/>
@@ -6476,11 +8286,11 @@
       <w:szCs w:val="30"/>
     </w:rPr>
   </w:style>
-  <w:style w:type="paragraph" w:styleId="Heading3">
+  <w:style w:type="paragraph" w:styleId="3">
     <w:name w:val="heading 3"/>
-    <w:basedOn w:val="Normal"/>
-    <w:next w:val="Normal"/>
-    <w:link w:val="Heading3Char"/>
+    <w:basedOn w:val="a"/>
+    <w:next w:val="a"/>
+    <w:link w:val="3Char"/>
     <w:uiPriority w:val="9"/>
     <w:semiHidden/>
     <w:unhideWhenUsed/>
@@ -6503,11 +8313,11 @@
       <w:color w:val="4F81BD" w:themeColor="accent1"/>
     </w:rPr>
   </w:style>
-  <w:style w:type="paragraph" w:styleId="Heading4">
+  <w:style w:type="paragraph" w:styleId="4">
     <w:name w:val="heading 4"/>
-    <w:basedOn w:val="Normal"/>
-    <w:next w:val="Normal"/>
-    <w:link w:val="Heading4Char"/>
+    <w:basedOn w:val="a"/>
+    <w:next w:val="a"/>
+    <w:link w:val="4Char"/>
     <w:uiPriority w:val="9"/>
     <w:semiHidden/>
     <w:unhideWhenUsed/>
@@ -6532,11 +8342,11 @@
       <w:color w:val="4F81BD" w:themeColor="accent1"/>
     </w:rPr>
   </w:style>
-  <w:style w:type="paragraph" w:styleId="Heading5">
+  <w:style w:type="paragraph" w:styleId="5">
     <w:name w:val="heading 5"/>
-    <w:basedOn w:val="Normal"/>
-    <w:next w:val="Normal"/>
-    <w:link w:val="Heading5Char"/>
+    <w:basedOn w:val="a"/>
+    <w:next w:val="a"/>
+    <w:link w:val="5Char"/>
     <w:uiPriority w:val="9"/>
     <w:semiHidden/>
     <w:unhideWhenUsed/>
@@ -6557,11 +8367,11 @@
       <w:color w:val="243F60" w:themeColor="accent1" w:themeShade="7F"/>
     </w:rPr>
   </w:style>
-  <w:style w:type="paragraph" w:styleId="Heading6">
+  <w:style w:type="paragraph" w:styleId="6">
     <w:name w:val="heading 6"/>
-    <w:basedOn w:val="Normal"/>
-    <w:next w:val="Normal"/>
-    <w:link w:val="Heading6Char"/>
+    <w:basedOn w:val="a"/>
+    <w:next w:val="a"/>
+    <w:link w:val="6Char"/>
     <w:uiPriority w:val="9"/>
     <w:semiHidden/>
     <w:unhideWhenUsed/>
@@ -6584,11 +8394,11 @@
       <w:color w:val="243F60" w:themeColor="accent1" w:themeShade="7F"/>
     </w:rPr>
   </w:style>
-  <w:style w:type="paragraph" w:styleId="Heading7">
+  <w:style w:type="paragraph" w:styleId="7">
     <w:name w:val="heading 7"/>
-    <w:basedOn w:val="Normal"/>
-    <w:next w:val="Normal"/>
-    <w:link w:val="Heading7Char"/>
+    <w:basedOn w:val="a"/>
+    <w:next w:val="a"/>
+    <w:link w:val="7Char"/>
     <w:uiPriority w:val="9"/>
     <w:semiHidden/>
     <w:unhideWhenUsed/>
@@ -6611,11 +8421,11 @@
       <w:color w:val="404040" w:themeColor="text1" w:themeTint="BF"/>
     </w:rPr>
   </w:style>
-  <w:style w:type="paragraph" w:styleId="Heading8">
+  <w:style w:type="paragraph" w:styleId="8">
     <w:name w:val="heading 8"/>
-    <w:basedOn w:val="Normal"/>
-    <w:next w:val="Normal"/>
-    <w:link w:val="Heading8Char"/>
+    <w:basedOn w:val="a"/>
+    <w:next w:val="a"/>
+    <w:link w:val="8Char"/>
     <w:uiPriority w:val="9"/>
     <w:semiHidden/>
     <w:unhideWhenUsed/>
@@ -6638,11 +8448,11 @@
       <w:szCs w:val="20"/>
     </w:rPr>
   </w:style>
-  <w:style w:type="paragraph" w:styleId="Heading9">
+  <w:style w:type="paragraph" w:styleId="9">
     <w:name w:val="heading 9"/>
-    <w:basedOn w:val="Normal"/>
-    <w:next w:val="Normal"/>
-    <w:link w:val="Heading9Char"/>
+    <w:basedOn w:val="a"/>
+    <w:next w:val="a"/>
+    <w:link w:val="9Char"/>
     <w:uiPriority w:val="9"/>
     <w:semiHidden/>
     <w:unhideWhenUsed/>
@@ -6667,13 +8477,12 @@
       <w:szCs w:val="20"/>
     </w:rPr>
   </w:style>
-  <w:style w:type="character" w:default="1" w:styleId="DefaultParagraphFont">
+  <w:style w:type="character" w:default="1" w:styleId="a0">
     <w:name w:val="Default Paragraph Font"/>
     <w:uiPriority w:val="1"/>
-    <w:semiHidden/>
     <w:unhideWhenUsed/>
   </w:style>
-  <w:style w:type="table" w:default="1" w:styleId="TableNormal">
+  <w:style w:type="table" w:default="1" w:styleId="a1">
     <w:name w:val="Normal Table"/>
     <w:uiPriority w:val="99"/>
     <w:semiHidden/>
@@ -6688,16 +8497,16 @@
       </w:tblCellMar>
     </w:tblPr>
   </w:style>
-  <w:style w:type="numbering" w:default="1" w:styleId="NoList">
+  <w:style w:type="numbering" w:default="1" w:styleId="a2">
     <w:name w:val="No List"/>
     <w:uiPriority w:val="99"/>
     <w:semiHidden/>
     <w:unhideWhenUsed/>
   </w:style>
-  <w:style w:type="paragraph" w:styleId="BalloonText">
+  <w:style w:type="paragraph" w:styleId="a3">
     <w:name w:val="Balloon Text"/>
-    <w:basedOn w:val="Normal"/>
-    <w:link w:val="BalloonTextChar"/>
+    <w:basedOn w:val="a"/>
+    <w:link w:val="Char"/>
     <w:uiPriority w:val="99"/>
     <w:semiHidden/>
     <w:unhideWhenUsed/>
@@ -6711,10 +8520,10 @@
       <w:szCs w:val="16"/>
     </w:rPr>
   </w:style>
-  <w:style w:type="character" w:customStyle="1" w:styleId="BalloonTextChar">
-    <w:name w:val="Balloon Text Char"/>
-    <w:basedOn w:val="DefaultParagraphFont"/>
-    <w:link w:val="BalloonText"/>
+  <w:style w:type="character" w:customStyle="1" w:styleId="Char">
+    <w:name w:val="نص في بالون Char"/>
+    <w:basedOn w:val="a0"/>
+    <w:link w:val="a3"/>
     <w:uiPriority w:val="99"/>
     <w:semiHidden/>
     <w:rsid w:val="00B84DA0"/>
@@ -6724,9 +8533,9 @@
       <w:szCs w:val="16"/>
     </w:rPr>
   </w:style>
-  <w:style w:type="paragraph" w:styleId="NormalWeb">
+  <w:style w:type="paragraph" w:styleId="a4">
     <w:name w:val="Normal (Web)"/>
-    <w:basedOn w:val="Normal"/>
+    <w:basedOn w:val="a"/>
     <w:uiPriority w:val="99"/>
     <w:unhideWhenUsed/>
     <w:rsid w:val="00B84DA0"/>
@@ -6739,9 +8548,9 @@
       <w:szCs w:val="24"/>
     </w:rPr>
   </w:style>
-  <w:style w:type="table" w:styleId="TableGrid">
+  <w:style w:type="table" w:styleId="a5">
     <w:name w:val="Table Grid"/>
-    <w:basedOn w:val="TableNormal"/>
+    <w:basedOn w:val="a1"/>
     <w:uiPriority w:val="59"/>
     <w:rsid w:val="0027386B"/>
     <w:pPr>
@@ -6765,9 +8574,9 @@
       </w:tblCellMar>
     </w:tblPr>
   </w:style>
-  <w:style w:type="table" w:styleId="LightShading">
+  <w:style w:type="table" w:styleId="a6">
     <w:name w:val="Light Shading"/>
-    <w:basedOn w:val="TableNormal"/>
+    <w:basedOn w:val="a1"/>
     <w:uiPriority w:val="60"/>
     <w:rsid w:val="0027386B"/>
     <w:pPr>
@@ -6868,10 +8677,10 @@
       </w:tcPr>
     </w:tblStylePr>
   </w:style>
-  <w:style w:type="paragraph" w:styleId="Header">
+  <w:style w:type="paragraph" w:styleId="a7">
     <w:name w:val="header"/>
-    <w:basedOn w:val="Normal"/>
-    <w:link w:val="HeaderChar"/>
+    <w:basedOn w:val="a"/>
+    <w:link w:val="Char0"/>
     <w:uiPriority w:val="99"/>
     <w:unhideWhenUsed/>
     <w:rsid w:val="00994933"/>
@@ -6883,17 +8692,17 @@
       <w:spacing w:after="0" w:line="240" w:lineRule="auto"/>
     </w:pPr>
   </w:style>
-  <w:style w:type="character" w:customStyle="1" w:styleId="HeaderChar">
-    <w:name w:val="Header Char"/>
-    <w:basedOn w:val="DefaultParagraphFont"/>
-    <w:link w:val="Header"/>
+  <w:style w:type="character" w:customStyle="1" w:styleId="Char0">
+    <w:name w:val="رأس الصفحة Char"/>
+    <w:basedOn w:val="a0"/>
+    <w:link w:val="a7"/>
     <w:uiPriority w:val="99"/>
     <w:rsid w:val="00994933"/>
   </w:style>
-  <w:style w:type="paragraph" w:styleId="Footer">
+  <w:style w:type="paragraph" w:styleId="a8">
     <w:name w:val="footer"/>
-    <w:basedOn w:val="Normal"/>
-    <w:link w:val="FooterChar"/>
+    <w:basedOn w:val="a"/>
+    <w:link w:val="Char1"/>
     <w:uiPriority w:val="99"/>
     <w:unhideWhenUsed/>
     <w:rsid w:val="00994933"/>
@@ -6905,16 +8714,16 @@
       <w:spacing w:after="0" w:line="240" w:lineRule="auto"/>
     </w:pPr>
   </w:style>
-  <w:style w:type="character" w:customStyle="1" w:styleId="FooterChar">
-    <w:name w:val="Footer Char"/>
-    <w:basedOn w:val="DefaultParagraphFont"/>
-    <w:link w:val="Footer"/>
+  <w:style w:type="character" w:customStyle="1" w:styleId="Char1">
+    <w:name w:val="تذييل الصفحة Char"/>
+    <w:basedOn w:val="a0"/>
+    <w:link w:val="a8"/>
     <w:uiPriority w:val="99"/>
     <w:rsid w:val="00994933"/>
   </w:style>
   <w:style w:type="character" w:styleId="Hyperlink">
     <w:name w:val="Hyperlink"/>
-    <w:basedOn w:val="DefaultParagraphFont"/>
+    <w:basedOn w:val="a0"/>
     <w:uiPriority w:val="99"/>
     <w:semiHidden/>
     <w:unhideWhenUsed/>
@@ -6924,10 +8733,10 @@
       <w:u w:val="single"/>
     </w:rPr>
   </w:style>
-  <w:style w:type="character" w:customStyle="1" w:styleId="Heading1Char">
-    <w:name w:val="Heading 1 Char"/>
-    <w:basedOn w:val="DefaultParagraphFont"/>
-    <w:link w:val="Heading1"/>
+  <w:style w:type="character" w:customStyle="1" w:styleId="1Char">
+    <w:name w:val="عنوان 1 Char"/>
+    <w:basedOn w:val="a0"/>
+    <w:link w:val="1"/>
     <w:uiPriority w:val="9"/>
     <w:rsid w:val="00B46860"/>
     <w:rPr>
@@ -6939,10 +8748,10 @@
       <w:szCs w:val="32"/>
     </w:rPr>
   </w:style>
-  <w:style w:type="character" w:customStyle="1" w:styleId="Heading2Char">
-    <w:name w:val="Heading 2 Char"/>
-    <w:basedOn w:val="DefaultParagraphFont"/>
-    <w:link w:val="Heading2"/>
+  <w:style w:type="character" w:customStyle="1" w:styleId="2Char">
+    <w:name w:val="عنوان 2 Char"/>
+    <w:basedOn w:val="a0"/>
+    <w:link w:val="2"/>
     <w:uiPriority w:val="9"/>
     <w:rsid w:val="00B46860"/>
     <w:rPr>
@@ -6954,10 +8763,10 @@
       <w:szCs w:val="30"/>
     </w:rPr>
   </w:style>
-  <w:style w:type="character" w:customStyle="1" w:styleId="Heading3Char">
-    <w:name w:val="Heading 3 Char"/>
-    <w:basedOn w:val="DefaultParagraphFont"/>
-    <w:link w:val="Heading3"/>
+  <w:style w:type="character" w:customStyle="1" w:styleId="3Char">
+    <w:name w:val="عنوان 3 Char"/>
+    <w:basedOn w:val="a0"/>
+    <w:link w:val="3"/>
     <w:uiPriority w:val="9"/>
     <w:semiHidden/>
     <w:rsid w:val="00B46860"/>
@@ -6968,10 +8777,10 @@
       <w:color w:val="4F81BD" w:themeColor="accent1"/>
     </w:rPr>
   </w:style>
-  <w:style w:type="character" w:customStyle="1" w:styleId="Heading4Char">
-    <w:name w:val="Heading 4 Char"/>
-    <w:basedOn w:val="DefaultParagraphFont"/>
-    <w:link w:val="Heading4"/>
+  <w:style w:type="character" w:customStyle="1" w:styleId="4Char">
+    <w:name w:val="عنوان 4 Char"/>
+    <w:basedOn w:val="a0"/>
+    <w:link w:val="4"/>
     <w:uiPriority w:val="9"/>
     <w:semiHidden/>
     <w:rsid w:val="00B46860"/>
@@ -6984,10 +8793,10 @@
       <w:color w:val="4F81BD" w:themeColor="accent1"/>
     </w:rPr>
   </w:style>
-  <w:style w:type="character" w:customStyle="1" w:styleId="Heading5Char">
-    <w:name w:val="Heading 5 Char"/>
-    <w:basedOn w:val="DefaultParagraphFont"/>
-    <w:link w:val="Heading5"/>
+  <w:style w:type="character" w:customStyle="1" w:styleId="5Char">
+    <w:name w:val="عنوان 5 Char"/>
+    <w:basedOn w:val="a0"/>
+    <w:link w:val="5"/>
     <w:uiPriority w:val="9"/>
     <w:semiHidden/>
     <w:rsid w:val="00B46860"/>
@@ -6996,10 +8805,10 @@
       <w:color w:val="243F60" w:themeColor="accent1" w:themeShade="7F"/>
     </w:rPr>
   </w:style>
-  <w:style w:type="character" w:customStyle="1" w:styleId="Heading6Char">
-    <w:name w:val="Heading 6 Char"/>
-    <w:basedOn w:val="DefaultParagraphFont"/>
-    <w:link w:val="Heading6"/>
+  <w:style w:type="character" w:customStyle="1" w:styleId="6Char">
+    <w:name w:val="عنوان 6 Char"/>
+    <w:basedOn w:val="a0"/>
+    <w:link w:val="6"/>
     <w:uiPriority w:val="9"/>
     <w:semiHidden/>
     <w:rsid w:val="00B46860"/>
@@ -7010,10 +8819,10 @@
       <w:color w:val="243F60" w:themeColor="accent1" w:themeShade="7F"/>
     </w:rPr>
   </w:style>
-  <w:style w:type="character" w:customStyle="1" w:styleId="Heading7Char">
-    <w:name w:val="Heading 7 Char"/>
-    <w:basedOn w:val="DefaultParagraphFont"/>
-    <w:link w:val="Heading7"/>
+  <w:style w:type="character" w:customStyle="1" w:styleId="7Char">
+    <w:name w:val="عنوان 7 Char"/>
+    <w:basedOn w:val="a0"/>
+    <w:link w:val="7"/>
     <w:uiPriority w:val="9"/>
     <w:semiHidden/>
     <w:rsid w:val="00B46860"/>
@@ -7024,10 +8833,10 @@
       <w:color w:val="404040" w:themeColor="text1" w:themeTint="BF"/>
     </w:rPr>
   </w:style>
-  <w:style w:type="character" w:customStyle="1" w:styleId="Heading8Char">
-    <w:name w:val="Heading 8 Char"/>
-    <w:basedOn w:val="DefaultParagraphFont"/>
-    <w:link w:val="Heading8"/>
+  <w:style w:type="character" w:customStyle="1" w:styleId="8Char">
+    <w:name w:val="عنوان 8 Char"/>
+    <w:basedOn w:val="a0"/>
+    <w:link w:val="8"/>
     <w:uiPriority w:val="9"/>
     <w:semiHidden/>
     <w:rsid w:val="00B46860"/>
@@ -7038,10 +8847,10 @@
       <w:szCs w:val="20"/>
     </w:rPr>
   </w:style>
-  <w:style w:type="character" w:customStyle="1" w:styleId="Heading9Char">
-    <w:name w:val="Heading 9 Char"/>
-    <w:basedOn w:val="DefaultParagraphFont"/>
-    <w:link w:val="Heading9"/>
+  <w:style w:type="character" w:customStyle="1" w:styleId="9Char">
+    <w:name w:val="عنوان 9 Char"/>
+    <w:basedOn w:val="a0"/>
+    <w:link w:val="9"/>
     <w:uiPriority w:val="9"/>
     <w:semiHidden/>
     <w:rsid w:val="00B46860"/>
@@ -7054,10 +8863,10 @@
       <w:szCs w:val="20"/>
     </w:rPr>
   </w:style>
-  <w:style w:type="paragraph" w:styleId="TOCHeading">
+  <w:style w:type="paragraph" w:styleId="a9">
     <w:name w:val="TOC Heading"/>
-    <w:basedOn w:val="Heading1"/>
-    <w:next w:val="Normal"/>
+    <w:basedOn w:val="1"/>
+    <w:next w:val="a"/>
     <w:uiPriority w:val="39"/>
     <w:unhideWhenUsed/>
     <w:qFormat/>
@@ -7074,10 +8883,10 @@
       <w:lang w:eastAsia="ja-JP"/>
     </w:rPr>
   </w:style>
-  <w:style w:type="paragraph" w:styleId="TOC1">
+  <w:style w:type="paragraph" w:styleId="10">
     <w:name w:val="toc 1"/>
-    <w:basedOn w:val="Normal"/>
-    <w:next w:val="Normal"/>
+    <w:basedOn w:val="a"/>
+    <w:next w:val="a"/>
     <w:autoRedefine/>
     <w:uiPriority w:val="39"/>
     <w:unhideWhenUsed/>
@@ -7086,10 +8895,10 @@
       <w:spacing w:after="100"/>
     </w:pPr>
   </w:style>
-  <w:style w:type="paragraph" w:styleId="TOC2">
+  <w:style w:type="paragraph" w:styleId="20">
     <w:name w:val="toc 2"/>
-    <w:basedOn w:val="Normal"/>
-    <w:next w:val="Normal"/>
+    <w:basedOn w:val="a"/>
+    <w:next w:val="a"/>
     <w:autoRedefine/>
     <w:uiPriority w:val="39"/>
     <w:unhideWhenUsed/>
@@ -7098,6 +8907,36 @@
       <w:spacing w:after="100"/>
       <w:ind w:left="220"/>
     </w:pPr>
+  </w:style>
+  <w:style w:type="paragraph" w:styleId="HTML">
+    <w:name w:val="HTML Preformatted"/>
+    <w:basedOn w:val="a"/>
+    <w:link w:val="HTMLChar"/>
+    <w:uiPriority w:val="99"/>
+    <w:semiHidden/>
+    <w:unhideWhenUsed/>
+    <w:rsid w:val="00A57FC1"/>
+    <w:pPr>
+      <w:spacing w:after="0" w:line="240" w:lineRule="auto"/>
+    </w:pPr>
+    <w:rPr>
+      <w:rFonts w:ascii="Consolas" w:hAnsi="Consolas"/>
+      <w:sz w:val="20"/>
+      <w:szCs w:val="20"/>
+    </w:rPr>
+  </w:style>
+  <w:style w:type="character" w:customStyle="1" w:styleId="HTMLChar">
+    <w:name w:val="بتنسيق HTML مسبق Char"/>
+    <w:basedOn w:val="a0"/>
+    <w:link w:val="HTML"/>
+    <w:uiPriority w:val="99"/>
+    <w:semiHidden/>
+    <w:rsid w:val="00A57FC1"/>
+    <w:rPr>
+      <w:rFonts w:ascii="Consolas" w:hAnsi="Consolas"/>
+      <w:sz w:val="20"/>
+      <w:szCs w:val="20"/>
+    </w:rPr>
   </w:style>
 </w:styles>
 </file>
@@ -7392,7 +9231,7 @@
 </file>
 
 <file path=customXml/itemProps1.xml><?xml version="1.0" encoding="utf-8"?>
-<ds:datastoreItem xmlns:ds="http://schemas.openxmlformats.org/officeDocument/2006/customXml" ds:itemID="{578E8851-275F-4CC0-B9FD-CC6D7DF98C06}">
+<ds:datastoreItem xmlns:ds="http://schemas.openxmlformats.org/officeDocument/2006/customXml" ds:itemID="{62D803E5-16D4-477A-B9FD-BF7B085B71DC}">
   <ds:schemaRefs>
     <ds:schemaRef ds:uri="http://schemas.openxmlformats.org/officeDocument/2006/bibliography"/>
   </ds:schemaRefs>

</xml_diff>